<commit_message>
Added Joe Garcia's code
</commit_message>
<xml_diff>
--- a/Project Documents.docx
+++ b/Project Documents.docx
@@ -20,7 +20,1579 @@
           <w:szCs w:val="26"/>
           <w:rtl w:val="0"/>
         </w:rPr>
+        <w:t xml:space="preserve">Project 3 - Data Science Skills</w:t>
+      </w:r>
+    </w:p>
+    <w:p>
+      <w:pPr>
+        <w:widowControl w:val="0"/>
+        <w:spacing w:after="240" w:line="276" w:lineRule="auto"/>
+        <w:rPr>
+          <w:color w:val="595959"/>
+          <w:sz w:val="26"/>
+          <w:szCs w:val="26"/>
+        </w:rPr>
+      </w:pPr>
+      <w:r>
+        <w:rPr>
+          <w:color w:val="595959"/>
+          <w:sz w:val="26"/>
+          <w:szCs w:val="26"/>
+          <w:rtl w:val="0"/>
+        </w:rPr>
+        <w:t xml:space="preserve">Project Document</w:t>
+      </w:r>
+    </w:p>
+    <w:p>
+      <w:pPr>
+        <w:widowControl w:val="0"/>
+        <w:spacing w:after="240" w:line="276" w:lineRule="auto"/>
+        <w:rPr>
+          <w:color w:val="595959"/>
+          <w:sz w:val="26"/>
+          <w:szCs w:val="26"/>
+        </w:rPr>
+      </w:pPr>
+      <w:r>
+        <w:rPr>
+          <w:color w:val="595959"/>
+          <w:sz w:val="26"/>
+          <w:szCs w:val="26"/>
+          <w:rtl w:val="0"/>
+        </w:rPr>
+        <w:t xml:space="preserve">3/12/23</w:t>
+      </w:r>
+    </w:p>
+    <w:p>
+      <w:pPr>
+        <w:widowControl w:val="0"/>
+        <w:spacing w:after="240" w:line="276" w:lineRule="auto"/>
+        <w:rPr>
+          <w:color w:val="595959"/>
+          <w:sz w:val="26"/>
+          <w:szCs w:val="26"/>
+        </w:rPr>
+      </w:pPr>
+      <w:r>
+        <w:rPr>
+          <w:rtl w:val="0"/>
+        </w:rPr>
+      </w:r>
+    </w:p>
+    <w:p>
+      <w:pPr>
+        <w:widowControl w:val="0"/>
+        <w:spacing w:after="240" w:line="276" w:lineRule="auto"/>
+        <w:rPr>
+          <w:color w:val="595959"/>
+          <w:sz w:val="26"/>
+          <w:szCs w:val="26"/>
+        </w:rPr>
+      </w:pPr>
+      <w:r>
+        <w:rPr>
+          <w:color w:val="595959"/>
+          <w:sz w:val="26"/>
+          <w:szCs w:val="26"/>
+          <w:rtl w:val="0"/>
+        </w:rPr>
+        <w:t xml:space="preserve">Team Members:</w:t>
+      </w:r>
+    </w:p>
+    <w:p>
+      <w:pPr>
+        <w:widowControl w:val="0"/>
+        <w:numPr>
+          <w:ilvl w:val="0"/>
+          <w:numId w:val="1"/>
+        </w:numPr>
+        <w:spacing w:after="0" w:afterAutospacing="0" w:line="276" w:lineRule="auto"/>
+        <w:ind w:left="720" w:hanging="360"/>
+      </w:pPr>
+      <w:r>
+        <w:rPr>
+          <w:rFonts w:ascii="Lato" w:cs="Lato" w:eastAsia="Lato" w:hAnsi="Lato"/>
+          <w:color w:val="595959"/>
+          <w:sz w:val="26"/>
+          <w:szCs w:val="26"/>
+          <w:rtl w:val="0"/>
+        </w:rPr>
+        <w:t xml:space="preserve">Kory Martin</w:t>
+      </w:r>
+    </w:p>
+    <w:p>
+      <w:pPr>
+        <w:widowControl w:val="0"/>
+        <w:numPr>
+          <w:ilvl w:val="0"/>
+          <w:numId w:val="1"/>
+        </w:numPr>
+        <w:spacing w:after="0" w:afterAutospacing="0" w:line="276" w:lineRule="auto"/>
+        <w:ind w:left="720" w:hanging="360"/>
+      </w:pPr>
+      <w:r>
+        <w:rPr>
+          <w:rFonts w:ascii="Lato" w:cs="Lato" w:eastAsia="Lato" w:hAnsi="Lato"/>
+          <w:color w:val="595959"/>
+          <w:sz w:val="26"/>
+          <w:szCs w:val="26"/>
+          <w:rtl w:val="0"/>
+        </w:rPr>
+        <w:t xml:space="preserve">Genesis Middleton</w:t>
+      </w:r>
+    </w:p>
+    <w:p>
+      <w:pPr>
+        <w:widowControl w:val="0"/>
+        <w:numPr>
+          <w:ilvl w:val="0"/>
+          <w:numId w:val="1"/>
+        </w:numPr>
+        <w:spacing w:after="0" w:afterAutospacing="0" w:line="276" w:lineRule="auto"/>
+        <w:ind w:left="720" w:hanging="360"/>
+      </w:pPr>
+      <w:r>
+        <w:rPr>
+          <w:rFonts w:ascii="Lato" w:cs="Lato" w:eastAsia="Lato" w:hAnsi="Lato"/>
+          <w:color w:val="595959"/>
+          <w:sz w:val="26"/>
+          <w:szCs w:val="26"/>
+          <w:rtl w:val="0"/>
+        </w:rPr>
+        <w:t xml:space="preserve">Joe Garcia</w:t>
+      </w:r>
+    </w:p>
+    <w:p>
+      <w:pPr>
+        <w:widowControl w:val="0"/>
+        <w:numPr>
+          <w:ilvl w:val="0"/>
+          <w:numId w:val="1"/>
+        </w:numPr>
+        <w:spacing w:after="0" w:afterAutospacing="0" w:line="276" w:lineRule="auto"/>
+        <w:ind w:left="720" w:hanging="360"/>
+      </w:pPr>
+      <w:r>
+        <w:rPr>
+          <w:rFonts w:ascii="Lato" w:cs="Lato" w:eastAsia="Lato" w:hAnsi="Lato"/>
+          <w:color w:val="595959"/>
+          <w:sz w:val="26"/>
+          <w:szCs w:val="26"/>
+          <w:rtl w:val="0"/>
+        </w:rPr>
+        <w:t xml:space="preserve">Pei-Ming Chin</w:t>
+      </w:r>
+    </w:p>
+    <w:p>
+      <w:pPr>
+        <w:widowControl w:val="0"/>
+        <w:numPr>
+          <w:ilvl w:val="0"/>
+          <w:numId w:val="1"/>
+        </w:numPr>
+        <w:spacing w:after="240" w:line="276" w:lineRule="auto"/>
+        <w:ind w:left="720" w:hanging="360"/>
+      </w:pPr>
+      <w:r>
+        <w:rPr>
+          <w:rFonts w:ascii="Lato" w:cs="Lato" w:eastAsia="Lato" w:hAnsi="Lato"/>
+          <w:color w:val="595959"/>
+          <w:sz w:val="26"/>
+          <w:szCs w:val="26"/>
+          <w:rtl w:val="0"/>
+        </w:rPr>
+        <w:t xml:space="preserve">Daniel Craig</w:t>
+      </w:r>
+    </w:p>
+    <w:p>
+      <w:pPr>
+        <w:widowControl w:val="0"/>
+        <w:spacing w:after="240" w:line="276" w:lineRule="auto"/>
+        <w:rPr>
+          <w:rFonts w:ascii="Lato" w:cs="Lato" w:eastAsia="Lato" w:hAnsi="Lato"/>
+          <w:color w:val="595959"/>
+          <w:sz w:val="26"/>
+          <w:szCs w:val="26"/>
+        </w:rPr>
+      </w:pPr>
+      <w:r>
+        <w:rPr>
+          <w:rFonts w:ascii="Lato" w:cs="Lato" w:eastAsia="Lato" w:hAnsi="Lato"/>
+          <w:color w:val="595959"/>
+          <w:sz w:val="26"/>
+          <w:szCs w:val="26"/>
+          <w:rtl w:val="0"/>
+        </w:rPr>
+        <w:t xml:space="preserve">Collaboration Tools:</w:t>
+      </w:r>
+    </w:p>
+    <w:p>
+      <w:pPr>
+        <w:widowControl w:val="0"/>
+        <w:numPr>
+          <w:ilvl w:val="0"/>
+          <w:numId w:val="1"/>
+        </w:numPr>
+        <w:spacing w:after="0" w:afterAutospacing="0" w:line="276" w:lineRule="auto"/>
+        <w:ind w:left="720" w:hanging="360"/>
+      </w:pPr>
+      <w:r>
+        <w:rPr>
+          <w:rFonts w:ascii="Lato" w:cs="Lato" w:eastAsia="Lato" w:hAnsi="Lato"/>
+          <w:color w:val="595959"/>
+          <w:sz w:val="26"/>
+          <w:szCs w:val="26"/>
+          <w:rtl w:val="0"/>
+        </w:rPr>
+        <w:t xml:space="preserve">Github (Code Collaboration)</w:t>
+      </w:r>
+    </w:p>
+    <w:p>
+      <w:pPr>
+        <w:widowControl w:val="0"/>
+        <w:numPr>
+          <w:ilvl w:val="0"/>
+          <w:numId w:val="1"/>
+        </w:numPr>
+        <w:spacing w:after="0" w:afterAutospacing="0" w:line="276" w:lineRule="auto"/>
+        <w:ind w:left="720" w:hanging="360"/>
+        <w:rPr>
+          <w:rFonts w:ascii="Lato" w:cs="Lato" w:eastAsia="Lato" w:hAnsi="Lato"/>
+          <w:color w:val="595959"/>
+          <w:sz w:val="26"/>
+          <w:szCs w:val="26"/>
+          <w:u w:val="none"/>
+        </w:rPr>
+      </w:pPr>
+      <w:r>
+        <w:rPr>
+          <w:rFonts w:ascii="Lato" w:cs="Lato" w:eastAsia="Lato" w:hAnsi="Lato"/>
+          <w:color w:val="595959"/>
+          <w:sz w:val="26"/>
+          <w:szCs w:val="26"/>
+          <w:rtl w:val="0"/>
+        </w:rPr>
+        <w:t xml:space="preserve">Google Drive/Docs (Project Documentation)</w:t>
+      </w:r>
+    </w:p>
+    <w:p>
+      <w:pPr>
+        <w:widowControl w:val="0"/>
+        <w:numPr>
+          <w:ilvl w:val="0"/>
+          <w:numId w:val="1"/>
+        </w:numPr>
+        <w:spacing w:after="240" w:line="276" w:lineRule="auto"/>
+        <w:ind w:left="720" w:hanging="360"/>
+        <w:rPr>
+          <w:rFonts w:ascii="Lato" w:cs="Lato" w:eastAsia="Lato" w:hAnsi="Lato"/>
+          <w:color w:val="595959"/>
+          <w:sz w:val="26"/>
+          <w:szCs w:val="26"/>
+          <w:u w:val="none"/>
+        </w:rPr>
+      </w:pPr>
+      <w:r>
+        <w:rPr>
+          <w:rFonts w:ascii="Lato" w:cs="Lato" w:eastAsia="Lato" w:hAnsi="Lato"/>
+          <w:color w:val="595959"/>
+          <w:sz w:val="26"/>
+          <w:szCs w:val="26"/>
+          <w:rtl w:val="0"/>
+        </w:rPr>
+        <w:t xml:space="preserve">Slack Channel (Communication</w:t>
+      </w:r>
+    </w:p>
+    <w:p>
+      <w:pPr>
+        <w:widowControl w:val="0"/>
+        <w:spacing w:after="240" w:line="276" w:lineRule="auto"/>
+        <w:rPr>
+          <w:rFonts w:ascii="Lato" w:cs="Lato" w:eastAsia="Lato" w:hAnsi="Lato"/>
+          <w:color w:val="595959"/>
+          <w:sz w:val="26"/>
+          <w:szCs w:val="26"/>
+        </w:rPr>
+      </w:pPr>
+      <w:r>
+        <w:rPr>
+          <w:rFonts w:ascii="Lato" w:cs="Lato" w:eastAsia="Lato" w:hAnsi="Lato"/>
+          <w:color w:val="595959"/>
+          <w:sz w:val="26"/>
+          <w:szCs w:val="26"/>
+          <w:rtl w:val="0"/>
+        </w:rPr>
+        <w:t xml:space="preserve">Data Sources:</w:t>
+      </w:r>
+    </w:p>
+    <w:p>
+      <w:pPr>
+        <w:keepNext w:val="0"/>
+        <w:keepLines w:val="0"/>
+        <w:pageBreakBefore w:val="0"/>
+        <w:widowControl w:val="0"/>
+        <w:numPr>
+          <w:ilvl w:val="0"/>
+          <w:numId w:val="1"/>
+        </w:numPr>
+        <w:pBdr>
+          <w:top w:space="0" w:sz="0" w:val="nil"/>
+          <w:left w:space="0" w:sz="0" w:val="nil"/>
+          <w:bottom w:space="0" w:sz="0" w:val="nil"/>
+          <w:right w:space="0" w:sz="0" w:val="nil"/>
+          <w:between w:space="0" w:sz="0" w:val="nil"/>
+        </w:pBdr>
+        <w:shd w:fill="auto" w:val="clear"/>
+        <w:spacing w:after="0" w:afterAutospacing="0" w:before="0" w:line="276" w:lineRule="auto"/>
+        <w:ind w:left="720" w:right="0" w:hanging="360"/>
+        <w:jc w:val="left"/>
+      </w:pPr>
+      <w:r>
+        <w:rPr>
+          <w:rFonts w:ascii="Lato" w:cs="Lato" w:eastAsia="Lato" w:hAnsi="Lato"/>
+          <w:color w:val="595959"/>
+          <w:sz w:val="26"/>
+          <w:szCs w:val="26"/>
+          <w:rtl w:val="0"/>
+        </w:rPr>
+        <w:t xml:space="preserve">LinkedIn - Kory</w:t>
+      </w:r>
+    </w:p>
+    <w:p>
+      <w:pPr>
+        <w:keepNext w:val="0"/>
+        <w:keepLines w:val="0"/>
+        <w:pageBreakBefore w:val="0"/>
+        <w:widowControl w:val="0"/>
+        <w:numPr>
+          <w:ilvl w:val="0"/>
+          <w:numId w:val="1"/>
+        </w:numPr>
+        <w:pBdr>
+          <w:top w:space="0" w:sz="0" w:val="nil"/>
+          <w:left w:space="0" w:sz="0" w:val="nil"/>
+          <w:bottom w:space="0" w:sz="0" w:val="nil"/>
+          <w:right w:space="0" w:sz="0" w:val="nil"/>
+          <w:between w:space="0" w:sz="0" w:val="nil"/>
+        </w:pBdr>
+        <w:shd w:fill="auto" w:val="clear"/>
+        <w:spacing w:after="0" w:afterAutospacing="0" w:before="0" w:line="276" w:lineRule="auto"/>
+        <w:ind w:left="720" w:right="0" w:hanging="360"/>
+        <w:jc w:val="left"/>
+      </w:pPr>
+      <w:r>
+        <w:rPr>
+          <w:rFonts w:ascii="Lato" w:cs="Lato" w:eastAsia="Lato" w:hAnsi="Lato"/>
+          <w:color w:val="595959"/>
+          <w:sz w:val="26"/>
+          <w:szCs w:val="26"/>
+          <w:rtl w:val="0"/>
+        </w:rPr>
+        <w:t xml:space="preserve">Simply Hired - Pei-Ming</w:t>
+      </w:r>
+    </w:p>
+    <w:p>
+      <w:pPr>
+        <w:keepNext w:val="0"/>
+        <w:keepLines w:val="0"/>
+        <w:pageBreakBefore w:val="0"/>
+        <w:widowControl w:val="0"/>
+        <w:numPr>
+          <w:ilvl w:val="0"/>
+          <w:numId w:val="1"/>
+        </w:numPr>
+        <w:pBdr>
+          <w:top w:space="0" w:sz="0" w:val="nil"/>
+          <w:left w:space="0" w:sz="0" w:val="nil"/>
+          <w:bottom w:space="0" w:sz="0" w:val="nil"/>
+          <w:right w:space="0" w:sz="0" w:val="nil"/>
+          <w:between w:space="0" w:sz="0" w:val="nil"/>
+        </w:pBdr>
+        <w:shd w:fill="auto" w:val="clear"/>
+        <w:spacing w:after="0" w:afterAutospacing="0" w:before="0" w:line="276" w:lineRule="auto"/>
+        <w:ind w:left="720" w:right="0" w:hanging="360"/>
+        <w:jc w:val="left"/>
+      </w:pPr>
+      <w:r>
+        <w:rPr>
+          <w:rFonts w:ascii="Lato" w:cs="Lato" w:eastAsia="Lato" w:hAnsi="Lato"/>
+          <w:color w:val="595959"/>
+          <w:sz w:val="26"/>
+          <w:szCs w:val="26"/>
+          <w:rtl w:val="0"/>
+        </w:rPr>
+        <w:t xml:space="preserve">Indeed - Daniel</w:t>
+      </w:r>
+    </w:p>
+    <w:p>
+      <w:pPr>
+        <w:keepNext w:val="0"/>
+        <w:keepLines w:val="0"/>
+        <w:pageBreakBefore w:val="0"/>
+        <w:widowControl w:val="0"/>
+        <w:numPr>
+          <w:ilvl w:val="0"/>
+          <w:numId w:val="1"/>
+        </w:numPr>
+        <w:pBdr>
+          <w:top w:space="0" w:sz="0" w:val="nil"/>
+          <w:left w:space="0" w:sz="0" w:val="nil"/>
+          <w:bottom w:space="0" w:sz="0" w:val="nil"/>
+          <w:right w:space="0" w:sz="0" w:val="nil"/>
+          <w:between w:space="0" w:sz="0" w:val="nil"/>
+        </w:pBdr>
+        <w:shd w:fill="auto" w:val="clear"/>
+        <w:spacing w:after="0" w:afterAutospacing="0" w:before="0" w:line="276" w:lineRule="auto"/>
+        <w:ind w:left="720" w:right="0" w:hanging="360"/>
+        <w:jc w:val="left"/>
+      </w:pPr>
+      <w:r>
+        <w:rPr>
+          <w:rFonts w:ascii="Lato" w:cs="Lato" w:eastAsia="Lato" w:hAnsi="Lato"/>
+          <w:color w:val="595959"/>
+          <w:sz w:val="26"/>
+          <w:szCs w:val="26"/>
+          <w:rtl w:val="0"/>
+        </w:rPr>
+        <w:t xml:space="preserve">Monster - Joe</w:t>
+      </w:r>
+    </w:p>
+    <w:p>
+      <w:pPr>
+        <w:keepNext w:val="0"/>
+        <w:keepLines w:val="0"/>
+        <w:pageBreakBefore w:val="0"/>
+        <w:widowControl w:val="0"/>
+        <w:numPr>
+          <w:ilvl w:val="0"/>
+          <w:numId w:val="1"/>
+        </w:numPr>
+        <w:pBdr>
+          <w:top w:space="0" w:sz="0" w:val="nil"/>
+          <w:left w:space="0" w:sz="0" w:val="nil"/>
+          <w:bottom w:space="0" w:sz="0" w:val="nil"/>
+          <w:right w:space="0" w:sz="0" w:val="nil"/>
+          <w:between w:space="0" w:sz="0" w:val="nil"/>
+        </w:pBdr>
+        <w:shd w:fill="auto" w:val="clear"/>
+        <w:spacing w:after="240" w:before="0" w:line="276" w:lineRule="auto"/>
+        <w:ind w:left="720" w:right="0" w:hanging="360"/>
+        <w:jc w:val="left"/>
+      </w:pPr>
+      <w:r>
+        <w:rPr>
+          <w:rFonts w:ascii="Lato" w:cs="Lato" w:eastAsia="Lato" w:hAnsi="Lato"/>
+          <w:color w:val="595959"/>
+          <w:sz w:val="26"/>
+          <w:szCs w:val="26"/>
+          <w:rtl w:val="0"/>
+        </w:rPr>
+        <w:t xml:space="preserve">Glassdoor - Genesis</w:t>
+      </w:r>
+    </w:p>
+    <w:p>
+      <w:pPr>
+        <w:keepNext w:val="0"/>
+        <w:keepLines w:val="0"/>
+        <w:pageBreakBefore w:val="0"/>
+        <w:widowControl w:val="0"/>
+        <w:pBdr>
+          <w:top w:space="0" w:sz="0" w:val="nil"/>
+          <w:left w:space="0" w:sz="0" w:val="nil"/>
+          <w:bottom w:space="0" w:sz="0" w:val="nil"/>
+          <w:right w:space="0" w:sz="0" w:val="nil"/>
+          <w:between w:space="0" w:sz="0" w:val="nil"/>
+        </w:pBdr>
+        <w:shd w:fill="auto" w:val="clear"/>
+        <w:spacing w:after="240" w:before="0" w:line="276" w:lineRule="auto"/>
+        <w:ind w:right="0"/>
+        <w:jc w:val="left"/>
+        <w:rPr>
+          <w:rFonts w:ascii="Lato" w:cs="Lato" w:eastAsia="Lato" w:hAnsi="Lato"/>
+          <w:color w:val="595959"/>
+          <w:sz w:val="26"/>
+          <w:szCs w:val="26"/>
+        </w:rPr>
+      </w:pPr>
+      <w:r>
+        <w:rPr>
+          <w:rFonts w:ascii="Lato" w:cs="Lato" w:eastAsia="Lato" w:hAnsi="Lato"/>
+          <w:color w:val="595959"/>
+          <w:sz w:val="26"/>
+          <w:szCs w:val="26"/>
+          <w:rtl w:val="0"/>
+        </w:rPr>
+        <w:t xml:space="preserve">(Most have API’s, a few will need web scraping, plan is to normalize the data and then upload each dataset into Github repo)</w:t>
+      </w:r>
+    </w:p>
+    <w:p>
+      <w:pPr>
+        <w:keepNext w:val="0"/>
+        <w:keepLines w:val="0"/>
+        <w:pageBreakBefore w:val="0"/>
+        <w:widowControl w:val="0"/>
+        <w:pBdr>
+          <w:top w:space="0" w:sz="0" w:val="nil"/>
+          <w:left w:space="0" w:sz="0" w:val="nil"/>
+          <w:bottom w:space="0" w:sz="0" w:val="nil"/>
+          <w:right w:space="0" w:sz="0" w:val="nil"/>
+          <w:between w:space="0" w:sz="0" w:val="nil"/>
+        </w:pBdr>
+        <w:shd w:fill="auto" w:val="clear"/>
+        <w:spacing w:after="240" w:before="0" w:line="276" w:lineRule="auto"/>
+        <w:ind w:right="0"/>
+        <w:jc w:val="left"/>
+        <w:rPr>
+          <w:rFonts w:ascii="Lato" w:cs="Lato" w:eastAsia="Lato" w:hAnsi="Lato"/>
+          <w:color w:val="595959"/>
+          <w:sz w:val="26"/>
+          <w:szCs w:val="26"/>
+        </w:rPr>
+      </w:pPr>
+      <w:r>
+        <w:rPr>
+          <w:rtl w:val="0"/>
+        </w:rPr>
+      </w:r>
+    </w:p>
+    <w:p>
+      <w:pPr>
+        <w:keepNext w:val="0"/>
+        <w:keepLines w:val="0"/>
+        <w:pageBreakBefore w:val="0"/>
+        <w:widowControl w:val="0"/>
+        <w:pBdr>
+          <w:top w:space="0" w:sz="0" w:val="nil"/>
+          <w:left w:space="0" w:sz="0" w:val="nil"/>
+          <w:bottom w:space="0" w:sz="0" w:val="nil"/>
+          <w:right w:space="0" w:sz="0" w:val="nil"/>
+          <w:between w:space="0" w:sz="0" w:val="nil"/>
+        </w:pBdr>
+        <w:shd w:fill="auto" w:val="clear"/>
+        <w:spacing w:after="240" w:before="0" w:line="276" w:lineRule="auto"/>
+        <w:ind w:right="0"/>
+        <w:jc w:val="left"/>
+        <w:rPr>
+          <w:rFonts w:ascii="Lato" w:cs="Lato" w:eastAsia="Lato" w:hAnsi="Lato"/>
+          <w:color w:val="595959"/>
+          <w:sz w:val="26"/>
+          <w:szCs w:val="26"/>
+        </w:rPr>
+      </w:pPr>
+      <w:r>
+        <w:rPr>
+          <w:rtl w:val="0"/>
+        </w:rPr>
+      </w:r>
+    </w:p>
+    <w:p>
+      <w:pPr>
+        <w:keepNext w:val="0"/>
+        <w:keepLines w:val="0"/>
+        <w:pageBreakBefore w:val="0"/>
+        <w:widowControl w:val="0"/>
+        <w:pBdr>
+          <w:top w:space="0" w:sz="0" w:val="nil"/>
+          <w:left w:space="0" w:sz="0" w:val="nil"/>
+          <w:bottom w:space="0" w:sz="0" w:val="nil"/>
+          <w:right w:space="0" w:sz="0" w:val="nil"/>
+          <w:between w:space="0" w:sz="0" w:val="nil"/>
+        </w:pBdr>
+        <w:shd w:fill="auto" w:val="clear"/>
+        <w:spacing w:after="240" w:before="0" w:line="276" w:lineRule="auto"/>
+        <w:ind w:right="0"/>
+        <w:jc w:val="left"/>
+        <w:rPr>
+          <w:rFonts w:ascii="Lato" w:cs="Lato" w:eastAsia="Lato" w:hAnsi="Lato"/>
+          <w:color w:val="595959"/>
+          <w:sz w:val="26"/>
+          <w:szCs w:val="26"/>
+        </w:rPr>
+      </w:pPr>
+      <w:r>
+        <w:rPr>
+          <w:rtl w:val="0"/>
+        </w:rPr>
+      </w:r>
+    </w:p>
+    <w:p>
+      <w:pPr>
+        <w:widowControl w:val="0"/>
+        <w:spacing w:after="240" w:line="276" w:lineRule="auto"/>
+        <w:rPr>
+          <w:rFonts w:ascii="Lato" w:cs="Lato" w:eastAsia="Lato" w:hAnsi="Lato"/>
+          <w:color w:val="595959"/>
+          <w:sz w:val="26"/>
+          <w:szCs w:val="26"/>
+        </w:rPr>
+      </w:pPr>
+      <w:r>
+        <w:rPr>
+          <w:rtl w:val="0"/>
+        </w:rPr>
+      </w:r>
+    </w:p>
+    <w:p>
+      <w:pPr>
+        <w:widowControl w:val="0"/>
+        <w:spacing w:after="240" w:line="276" w:lineRule="auto"/>
+        <w:rPr>
+          <w:rFonts w:ascii="Lato" w:cs="Lato" w:eastAsia="Lato" w:hAnsi="Lato"/>
+          <w:color w:val="595959"/>
+          <w:sz w:val="26"/>
+          <w:szCs w:val="26"/>
+        </w:rPr>
+      </w:pPr>
+      <w:r>
+        <w:rPr>
+          <w:rFonts w:ascii="Lato" w:cs="Lato" w:eastAsia="Lato" w:hAnsi="Lato"/>
+          <w:color w:val="595959"/>
+          <w:sz w:val="26"/>
+          <w:szCs w:val="26"/>
+          <w:rtl w:val="0"/>
+        </w:rPr>
+        <w:t xml:space="preserve">Basic Entity Relationship:</w:t>
+      </w:r>
+    </w:p>
+    <w:p>
+      <w:pPr>
+        <w:widowControl w:val="0"/>
+        <w:spacing w:after="240" w:line="276" w:lineRule="auto"/>
+        <w:rPr>
+          <w:rFonts w:ascii="Lato" w:cs="Lato" w:eastAsia="Lato" w:hAnsi="Lato"/>
+          <w:color w:val="595959"/>
+          <w:sz w:val="22"/>
+          <w:szCs w:val="22"/>
+        </w:rPr>
+      </w:pPr>
+      <w:r>
+        <w:rPr>
+          <w:rFonts w:ascii="Lato" w:cs="Lato" w:eastAsia="Lato" w:hAnsi="Lato"/>
+          <w:color w:val="595959"/>
+          <w:sz w:val="22"/>
+          <w:szCs w:val="22"/>
+          <w:rtl w:val="0"/>
+        </w:rPr>
+        <w:t xml:space="preserve">Industry &gt; Company &gt; Job Listing  &lt; Job Board</w:t>
+      </w:r>
+    </w:p>
+    <w:p>
+      <w:pPr>
+        <w:widowControl w:val="0"/>
+        <w:spacing w:after="240" w:line="276" w:lineRule="auto"/>
+        <w:rPr>
+          <w:rFonts w:ascii="Lato" w:cs="Lato" w:eastAsia="Lato" w:hAnsi="Lato"/>
+          <w:color w:val="595959"/>
+          <w:sz w:val="22"/>
+          <w:szCs w:val="22"/>
+        </w:rPr>
+      </w:pPr>
+      <w:r>
+        <w:rPr>
+          <w:rFonts w:ascii="Lato" w:cs="Lato" w:eastAsia="Lato" w:hAnsi="Lato"/>
+          <w:color w:val="595959"/>
+          <w:sz w:val="22"/>
+          <w:szCs w:val="22"/>
+          <w:rtl w:val="0"/>
+        </w:rPr>
+        <w:t xml:space="preserve">* Job Skill will be related to Job Listing</w:t>
+      </w:r>
+    </w:p>
+    <w:p>
+      <w:pPr>
+        <w:widowControl w:val="0"/>
+        <w:spacing w:after="240" w:line="276" w:lineRule="auto"/>
+        <w:rPr>
+          <w:rFonts w:ascii="Lato" w:cs="Lato" w:eastAsia="Lato" w:hAnsi="Lato"/>
+          <w:color w:val="595959"/>
+          <w:sz w:val="22"/>
+          <w:szCs w:val="22"/>
+          <w:u w:val="single"/>
+        </w:rPr>
+      </w:pPr>
+      <w:r>
+        <w:rPr>
+          <w:rFonts w:ascii="Lato" w:cs="Lato" w:eastAsia="Lato" w:hAnsi="Lato"/>
+          <w:color w:val="595959"/>
+          <w:sz w:val="22"/>
+          <w:szCs w:val="22"/>
+          <w:u w:val="single"/>
+          <w:rtl w:val="0"/>
+        </w:rPr>
+        <w:t xml:space="preserve">Read as: </w:t>
+      </w:r>
+    </w:p>
+    <w:p>
+      <w:pPr>
+        <w:widowControl w:val="0"/>
+        <w:spacing w:after="240" w:line="276" w:lineRule="auto"/>
+        <w:rPr>
+          <w:rFonts w:ascii="Lato" w:cs="Lato" w:eastAsia="Lato" w:hAnsi="Lato"/>
+          <w:color w:val="595959"/>
+          <w:sz w:val="22"/>
+          <w:szCs w:val="22"/>
+        </w:rPr>
+      </w:pPr>
+      <w:r>
+        <w:rPr>
+          <w:rFonts w:ascii="Lato" w:cs="Lato" w:eastAsia="Lato" w:hAnsi="Lato"/>
+          <w:color w:val="595959"/>
+          <w:sz w:val="22"/>
+          <w:szCs w:val="22"/>
+          <w:rtl w:val="0"/>
+        </w:rPr>
+        <w:t xml:space="preserve">Industry is related to Company. </w:t>
+      </w:r>
+    </w:p>
+    <w:p>
+      <w:pPr>
+        <w:widowControl w:val="0"/>
+        <w:spacing w:after="240" w:line="276" w:lineRule="auto"/>
+        <w:rPr>
+          <w:rFonts w:ascii="Lato" w:cs="Lato" w:eastAsia="Lato" w:hAnsi="Lato"/>
+          <w:color w:val="595959"/>
+          <w:sz w:val="22"/>
+          <w:szCs w:val="22"/>
+        </w:rPr>
+      </w:pPr>
+      <w:r>
+        <w:rPr>
+          <w:rFonts w:ascii="Lato" w:cs="Lato" w:eastAsia="Lato" w:hAnsi="Lato"/>
+          <w:color w:val="595959"/>
+          <w:sz w:val="22"/>
+          <w:szCs w:val="22"/>
+          <w:rtl w:val="0"/>
+        </w:rPr>
+        <w:t xml:space="preserve">Company is related to Job Listing</w:t>
+      </w:r>
+    </w:p>
+    <w:p>
+      <w:pPr>
+        <w:widowControl w:val="0"/>
+        <w:spacing w:after="240" w:line="276" w:lineRule="auto"/>
+        <w:rPr>
+          <w:rFonts w:ascii="Lato" w:cs="Lato" w:eastAsia="Lato" w:hAnsi="Lato"/>
+          <w:color w:val="595959"/>
+          <w:sz w:val="22"/>
+          <w:szCs w:val="22"/>
+        </w:rPr>
+      </w:pPr>
+      <w:r>
+        <w:rPr>
+          <w:rFonts w:ascii="Lato" w:cs="Lato" w:eastAsia="Lato" w:hAnsi="Lato"/>
+          <w:color w:val="595959"/>
+          <w:sz w:val="22"/>
+          <w:szCs w:val="22"/>
+          <w:rtl w:val="0"/>
+        </w:rPr>
+        <w:t xml:space="preserve">Job Skill is related to Job Listing</w:t>
+      </w:r>
+    </w:p>
+    <w:p>
+      <w:pPr>
+        <w:widowControl w:val="0"/>
+        <w:spacing w:after="240" w:line="276" w:lineRule="auto"/>
+        <w:rPr>
+          <w:rFonts w:ascii="Lato" w:cs="Lato" w:eastAsia="Lato" w:hAnsi="Lato"/>
+          <w:color w:val="595959"/>
+          <w:sz w:val="26"/>
+          <w:szCs w:val="26"/>
+        </w:rPr>
+      </w:pPr>
+      <w:r>
+        <w:rPr>
+          <w:rFonts w:ascii="Lato" w:cs="Lato" w:eastAsia="Lato" w:hAnsi="Lato"/>
+          <w:color w:val="595959"/>
+          <w:sz w:val="22"/>
+          <w:szCs w:val="22"/>
+          <w:rtl w:val="0"/>
+        </w:rPr>
+        <w:t xml:space="preserve">Job Listing is related to Job Board</w:t>
+      </w:r>
+      <w:r>
+        <w:rPr>
+          <w:rtl w:val="0"/>
+        </w:rPr>
+      </w:r>
+    </w:p>
+    <w:p>
+      <w:pPr>
+        <w:widowControl w:val="0"/>
+        <w:numPr>
+          <w:ilvl w:val="0"/>
+          <w:numId w:val="4"/>
+        </w:numPr>
+        <w:spacing w:after="0" w:afterAutospacing="0" w:line="276" w:lineRule="auto"/>
+        <w:ind w:left="720" w:hanging="360"/>
+      </w:pPr>
+      <w:r>
+        <w:rPr>
+          <w:rFonts w:ascii="Lato" w:cs="Lato" w:eastAsia="Lato" w:hAnsi="Lato"/>
+          <w:color w:val="595959"/>
+          <w:sz w:val="26"/>
+          <w:szCs w:val="26"/>
+          <w:rtl w:val="0"/>
+        </w:rPr>
+        <w:t xml:space="preserve">Job Board Table</w:t>
+      </w:r>
+    </w:p>
+    <w:p>
+      <w:pPr>
+        <w:widowControl w:val="0"/>
+        <w:numPr>
+          <w:ilvl w:val="1"/>
+          <w:numId w:val="4"/>
+        </w:numPr>
+        <w:spacing w:after="0" w:afterAutospacing="0" w:line="276" w:lineRule="auto"/>
+        <w:ind w:left="1440" w:hanging="360"/>
+      </w:pPr>
+      <w:r>
+        <w:rPr>
+          <w:rFonts w:ascii="Lato" w:cs="Lato" w:eastAsia="Lato" w:hAnsi="Lato"/>
+          <w:color w:val="595959"/>
+          <w:sz w:val="22"/>
+          <w:szCs w:val="22"/>
+          <w:rtl w:val="0"/>
+        </w:rPr>
+        <w:t xml:space="preserve">Job Board ID</w:t>
+      </w:r>
+    </w:p>
+    <w:p>
+      <w:pPr>
+        <w:widowControl w:val="0"/>
+        <w:numPr>
+          <w:ilvl w:val="1"/>
+          <w:numId w:val="4"/>
+        </w:numPr>
+        <w:spacing w:after="0" w:afterAutospacing="0" w:line="276" w:lineRule="auto"/>
+        <w:ind w:left="1440" w:hanging="360"/>
+      </w:pPr>
+      <w:r>
+        <w:rPr>
+          <w:rFonts w:ascii="Lato" w:cs="Lato" w:eastAsia="Lato" w:hAnsi="Lato"/>
+          <w:color w:val="595959"/>
+          <w:sz w:val="22"/>
+          <w:szCs w:val="22"/>
+          <w:rtl w:val="0"/>
+        </w:rPr>
+        <w:t xml:space="preserve">Job Board Name</w:t>
+      </w:r>
+    </w:p>
+    <w:p>
+      <w:pPr>
+        <w:widowControl w:val="0"/>
+        <w:numPr>
+          <w:ilvl w:val="1"/>
+          <w:numId w:val="4"/>
+        </w:numPr>
+        <w:spacing w:after="0" w:afterAutospacing="0" w:line="276" w:lineRule="auto"/>
+        <w:ind w:left="1440" w:hanging="360"/>
+      </w:pPr>
+      <w:r>
+        <w:rPr>
+          <w:rFonts w:ascii="Lato" w:cs="Lato" w:eastAsia="Lato" w:hAnsi="Lato"/>
+          <w:color w:val="595959"/>
+          <w:sz w:val="22"/>
+          <w:szCs w:val="22"/>
+          <w:rtl w:val="0"/>
+        </w:rPr>
+        <w:t xml:space="preserve">Job Board URL</w:t>
+      </w:r>
+    </w:p>
+    <w:p>
+      <w:pPr>
+        <w:widowControl w:val="0"/>
+        <w:numPr>
+          <w:ilvl w:val="0"/>
+          <w:numId w:val="4"/>
+        </w:numPr>
+        <w:spacing w:after="0" w:afterAutospacing="0" w:line="276" w:lineRule="auto"/>
+        <w:ind w:left="720" w:hanging="360"/>
+      </w:pPr>
+      <w:r>
+        <w:rPr>
+          <w:rFonts w:ascii="Lato" w:cs="Lato" w:eastAsia="Lato" w:hAnsi="Lato"/>
+          <w:color w:val="595959"/>
+          <w:sz w:val="26"/>
+          <w:szCs w:val="26"/>
+          <w:rtl w:val="0"/>
+        </w:rPr>
+        <w:t xml:space="preserve">Company Table</w:t>
+      </w:r>
+    </w:p>
+    <w:p>
+      <w:pPr>
+        <w:widowControl w:val="0"/>
+        <w:numPr>
+          <w:ilvl w:val="1"/>
+          <w:numId w:val="4"/>
+        </w:numPr>
+        <w:spacing w:after="0" w:afterAutospacing="0" w:line="276" w:lineRule="auto"/>
+        <w:ind w:left="1440" w:hanging="360"/>
+      </w:pPr>
+      <w:r>
+        <w:rPr>
+          <w:rFonts w:ascii="Lato" w:cs="Lato" w:eastAsia="Lato" w:hAnsi="Lato"/>
+          <w:color w:val="595959"/>
+          <w:sz w:val="22"/>
+          <w:szCs w:val="22"/>
+          <w:rtl w:val="0"/>
+        </w:rPr>
+        <w:t xml:space="preserve">Company Name</w:t>
+      </w:r>
+    </w:p>
+    <w:p>
+      <w:pPr>
+        <w:widowControl w:val="0"/>
+        <w:numPr>
+          <w:ilvl w:val="1"/>
+          <w:numId w:val="4"/>
+        </w:numPr>
+        <w:spacing w:after="0" w:afterAutospacing="0" w:line="276" w:lineRule="auto"/>
+        <w:ind w:left="1440" w:hanging="360"/>
+      </w:pPr>
+      <w:r>
+        <w:rPr>
+          <w:rFonts w:ascii="Lato" w:cs="Lato" w:eastAsia="Lato" w:hAnsi="Lato"/>
+          <w:color w:val="595959"/>
+          <w:sz w:val="22"/>
+          <w:szCs w:val="22"/>
+          <w:rtl w:val="0"/>
+        </w:rPr>
+        <w:t xml:space="preserve">Company ID</w:t>
+      </w:r>
+    </w:p>
+    <w:p>
+      <w:pPr>
+        <w:widowControl w:val="0"/>
+        <w:numPr>
+          <w:ilvl w:val="1"/>
+          <w:numId w:val="4"/>
+        </w:numPr>
+        <w:spacing w:after="0" w:afterAutospacing="0" w:line="276" w:lineRule="auto"/>
+        <w:ind w:left="1440" w:hanging="360"/>
+      </w:pPr>
+      <w:r>
+        <w:rPr>
+          <w:rFonts w:ascii="Lato" w:cs="Lato" w:eastAsia="Lato" w:hAnsi="Lato"/>
+          <w:color w:val="595959"/>
+          <w:sz w:val="22"/>
+          <w:szCs w:val="22"/>
+          <w:rtl w:val="0"/>
+        </w:rPr>
+        <w:t xml:space="preserve">Industry ID</w:t>
+      </w:r>
+    </w:p>
+    <w:p>
+      <w:pPr>
+        <w:widowControl w:val="0"/>
+        <w:numPr>
+          <w:ilvl w:val="1"/>
+          <w:numId w:val="4"/>
+        </w:numPr>
+        <w:spacing w:after="0" w:afterAutospacing="0" w:line="276" w:lineRule="auto"/>
+        <w:ind w:left="1440" w:hanging="360"/>
+      </w:pPr>
+      <w:r>
+        <w:rPr>
+          <w:rFonts w:ascii="Lato" w:cs="Lato" w:eastAsia="Lato" w:hAnsi="Lato"/>
+          <w:color w:val="595959"/>
+          <w:sz w:val="22"/>
+          <w:szCs w:val="22"/>
+          <w:rtl w:val="0"/>
+        </w:rPr>
+        <w:t xml:space="preserve">Location </w:t>
+      </w:r>
+    </w:p>
+    <w:p>
+      <w:pPr>
+        <w:widowControl w:val="0"/>
+        <w:numPr>
+          <w:ilvl w:val="0"/>
+          <w:numId w:val="4"/>
+        </w:numPr>
+        <w:spacing w:after="0" w:afterAutospacing="0" w:line="276" w:lineRule="auto"/>
+        <w:ind w:left="720" w:hanging="360"/>
+      </w:pPr>
+      <w:r>
+        <w:rPr>
+          <w:rFonts w:ascii="Lato" w:cs="Lato" w:eastAsia="Lato" w:hAnsi="Lato"/>
+          <w:color w:val="595959"/>
+          <w:sz w:val="26"/>
+          <w:szCs w:val="26"/>
+          <w:rtl w:val="0"/>
+        </w:rPr>
+        <w:t xml:space="preserve">Job Listing Table</w:t>
+      </w:r>
+    </w:p>
+    <w:p>
+      <w:pPr>
+        <w:widowControl w:val="0"/>
+        <w:numPr>
+          <w:ilvl w:val="1"/>
+          <w:numId w:val="4"/>
+        </w:numPr>
+        <w:spacing w:after="0" w:afterAutospacing="0" w:line="276" w:lineRule="auto"/>
+        <w:ind w:left="1440" w:hanging="360"/>
+      </w:pPr>
+      <w:r>
+        <w:rPr>
+          <w:rFonts w:ascii="Lato" w:cs="Lato" w:eastAsia="Lato" w:hAnsi="Lato"/>
+          <w:color w:val="595959"/>
+          <w:sz w:val="22"/>
+          <w:szCs w:val="22"/>
+          <w:rtl w:val="0"/>
+        </w:rPr>
+        <w:t xml:space="preserve">Company ID</w:t>
+      </w:r>
+    </w:p>
+    <w:p>
+      <w:pPr>
+        <w:widowControl w:val="0"/>
+        <w:numPr>
+          <w:ilvl w:val="1"/>
+          <w:numId w:val="4"/>
+        </w:numPr>
+        <w:spacing w:after="0" w:afterAutospacing="0" w:line="276" w:lineRule="auto"/>
+        <w:ind w:left="1440" w:hanging="360"/>
+        <w:rPr>
+          <w:rFonts w:ascii="Lato" w:cs="Lato" w:eastAsia="Lato" w:hAnsi="Lato"/>
+          <w:color w:val="595959"/>
+          <w:sz w:val="22"/>
+          <w:szCs w:val="22"/>
+          <w:u w:val="none"/>
+        </w:rPr>
+      </w:pPr>
+      <w:r>
+        <w:rPr>
+          <w:rFonts w:ascii="Lato" w:cs="Lato" w:eastAsia="Lato" w:hAnsi="Lato"/>
+          <w:color w:val="595959"/>
+          <w:sz w:val="22"/>
+          <w:szCs w:val="22"/>
+          <w:rtl w:val="0"/>
+        </w:rPr>
+        <w:t xml:space="preserve">Job Board ID</w:t>
+      </w:r>
+    </w:p>
+    <w:p>
+      <w:pPr>
+        <w:widowControl w:val="0"/>
+        <w:numPr>
+          <w:ilvl w:val="1"/>
+          <w:numId w:val="4"/>
+        </w:numPr>
+        <w:spacing w:after="0" w:afterAutospacing="0" w:line="276" w:lineRule="auto"/>
+        <w:ind w:left="1440" w:hanging="360"/>
+        <w:rPr>
+          <w:rFonts w:ascii="Lato" w:cs="Lato" w:eastAsia="Lato" w:hAnsi="Lato"/>
+          <w:color w:val="595959"/>
+          <w:sz w:val="22"/>
+          <w:szCs w:val="22"/>
+          <w:u w:val="none"/>
+        </w:rPr>
+      </w:pPr>
+      <w:r>
+        <w:rPr>
+          <w:rFonts w:ascii="Lato" w:cs="Lato" w:eastAsia="Lato" w:hAnsi="Lato"/>
+          <w:color w:val="595959"/>
+          <w:sz w:val="22"/>
+          <w:szCs w:val="22"/>
+          <w:rtl w:val="0"/>
+        </w:rPr>
+        <w:t xml:space="preserve">Job Posting ID</w:t>
+      </w:r>
+    </w:p>
+    <w:p>
+      <w:pPr>
+        <w:widowControl w:val="0"/>
+        <w:numPr>
+          <w:ilvl w:val="1"/>
+          <w:numId w:val="4"/>
+        </w:numPr>
+        <w:spacing w:after="0" w:afterAutospacing="0" w:line="276" w:lineRule="auto"/>
+        <w:ind w:left="1440" w:hanging="360"/>
+      </w:pPr>
+      <w:r>
+        <w:rPr>
+          <w:rFonts w:ascii="Lato" w:cs="Lato" w:eastAsia="Lato" w:hAnsi="Lato"/>
+          <w:color w:val="595959"/>
+          <w:sz w:val="22"/>
+          <w:szCs w:val="22"/>
+          <w:rtl w:val="0"/>
+        </w:rPr>
+        <w:t xml:space="preserve">Data Source ID</w:t>
+      </w:r>
+    </w:p>
+    <w:p>
+      <w:pPr>
+        <w:widowControl w:val="0"/>
+        <w:numPr>
+          <w:ilvl w:val="1"/>
+          <w:numId w:val="4"/>
+        </w:numPr>
+        <w:spacing w:after="0" w:afterAutospacing="0" w:line="276" w:lineRule="auto"/>
+        <w:ind w:left="1440" w:hanging="360"/>
+      </w:pPr>
+      <w:r>
+        <w:rPr>
+          <w:rFonts w:ascii="Lato" w:cs="Lato" w:eastAsia="Lato" w:hAnsi="Lato"/>
+          <w:color w:val="595959"/>
+          <w:sz w:val="22"/>
+          <w:szCs w:val="22"/>
+          <w:rtl w:val="0"/>
+        </w:rPr>
+        <w:t xml:space="preserve">Position/Title</w:t>
+      </w:r>
+    </w:p>
+    <w:p>
+      <w:pPr>
+        <w:widowControl w:val="0"/>
+        <w:numPr>
+          <w:ilvl w:val="1"/>
+          <w:numId w:val="4"/>
+        </w:numPr>
+        <w:spacing w:after="0" w:afterAutospacing="0" w:line="276" w:lineRule="auto"/>
+        <w:ind w:left="1440" w:hanging="360"/>
+      </w:pPr>
+      <w:r>
+        <w:rPr>
+          <w:rFonts w:ascii="Lato" w:cs="Lato" w:eastAsia="Lato" w:hAnsi="Lato"/>
+          <w:color w:val="595959"/>
+          <w:sz w:val="22"/>
+          <w:szCs w:val="22"/>
+          <w:rtl w:val="0"/>
+        </w:rPr>
+        <w:t xml:space="preserve">Seniority Level</w:t>
+      </w:r>
+    </w:p>
+    <w:p>
+      <w:pPr>
+        <w:widowControl w:val="0"/>
+        <w:numPr>
+          <w:ilvl w:val="1"/>
+          <w:numId w:val="4"/>
+        </w:numPr>
+        <w:spacing w:after="0" w:afterAutospacing="0" w:line="276" w:lineRule="auto"/>
+        <w:ind w:left="1440" w:hanging="360"/>
+      </w:pPr>
+      <w:r>
+        <w:rPr>
+          <w:rFonts w:ascii="Lato" w:cs="Lato" w:eastAsia="Lato" w:hAnsi="Lato"/>
+          <w:color w:val="595959"/>
+          <w:sz w:val="22"/>
+          <w:szCs w:val="22"/>
+          <w:rtl w:val="0"/>
+        </w:rPr>
+        <w:t xml:space="preserve">Years of Experience</w:t>
+      </w:r>
+    </w:p>
+    <w:p>
+      <w:pPr>
+        <w:widowControl w:val="0"/>
+        <w:numPr>
+          <w:ilvl w:val="1"/>
+          <w:numId w:val="4"/>
+        </w:numPr>
+        <w:spacing w:after="0" w:afterAutospacing="0" w:line="276" w:lineRule="auto"/>
+        <w:ind w:left="1440" w:hanging="360"/>
+      </w:pPr>
+      <w:r>
+        <w:rPr>
+          <w:rFonts w:ascii="Lato" w:cs="Lato" w:eastAsia="Lato" w:hAnsi="Lato"/>
+          <w:color w:val="595959"/>
+          <w:sz w:val="22"/>
+          <w:szCs w:val="22"/>
+          <w:rtl w:val="0"/>
+        </w:rPr>
+        <w:t xml:space="preserve">Education</w:t>
+      </w:r>
+    </w:p>
+    <w:p>
+      <w:pPr>
+        <w:widowControl w:val="0"/>
+        <w:numPr>
+          <w:ilvl w:val="1"/>
+          <w:numId w:val="4"/>
+        </w:numPr>
+        <w:spacing w:after="0" w:afterAutospacing="0" w:line="276" w:lineRule="auto"/>
+        <w:ind w:left="1440" w:hanging="360"/>
+        <w:rPr>
+          <w:sz w:val="21"/>
+          <w:szCs w:val="21"/>
+        </w:rPr>
+      </w:pPr>
+      <w:r>
+        <w:rPr>
+          <w:rFonts w:ascii="Lato" w:cs="Lato" w:eastAsia="Lato" w:hAnsi="Lato"/>
+          <w:color w:val="595959"/>
+          <w:sz w:val="21"/>
+          <w:szCs w:val="21"/>
+          <w:rtl w:val="0"/>
+        </w:rPr>
+        <w:t xml:space="preserve">Remote vs. On-Location vs. Hybrid </w:t>
+      </w:r>
+    </w:p>
+    <w:p>
+      <w:pPr>
+        <w:widowControl w:val="0"/>
+        <w:numPr>
+          <w:ilvl w:val="0"/>
+          <w:numId w:val="4"/>
+        </w:numPr>
+        <w:spacing w:after="0" w:afterAutospacing="0" w:line="276" w:lineRule="auto"/>
+        <w:ind w:left="720" w:hanging="360"/>
+      </w:pPr>
+      <w:r>
+        <w:rPr>
+          <w:rFonts w:ascii="Lato" w:cs="Lato" w:eastAsia="Lato" w:hAnsi="Lato"/>
+          <w:color w:val="595959"/>
+          <w:sz w:val="26"/>
+          <w:szCs w:val="26"/>
+          <w:rtl w:val="0"/>
+        </w:rPr>
+        <w:t xml:space="preserve">Job Skill Table: </w:t>
+      </w:r>
+      <w:r>
+        <w:rPr>
+          <w:rtl w:val="0"/>
+        </w:rPr>
+      </w:r>
+    </w:p>
+    <w:p>
+      <w:pPr>
+        <w:widowControl w:val="0"/>
+        <w:numPr>
+          <w:ilvl w:val="1"/>
+          <w:numId w:val="4"/>
+        </w:numPr>
+        <w:spacing w:after="0" w:afterAutospacing="0" w:line="276" w:lineRule="auto"/>
+        <w:ind w:left="1440" w:hanging="360"/>
+      </w:pPr>
+      <w:r>
+        <w:rPr>
+          <w:rFonts w:ascii="Lato" w:cs="Lato" w:eastAsia="Lato" w:hAnsi="Lato"/>
+          <w:color w:val="595959"/>
+          <w:sz w:val="22"/>
+          <w:szCs w:val="22"/>
+          <w:rtl w:val="0"/>
+        </w:rPr>
+        <w:t xml:space="preserve">Skill ID</w:t>
+      </w:r>
+    </w:p>
+    <w:p>
+      <w:pPr>
+        <w:widowControl w:val="0"/>
+        <w:numPr>
+          <w:ilvl w:val="1"/>
+          <w:numId w:val="4"/>
+        </w:numPr>
+        <w:spacing w:after="0" w:afterAutospacing="0" w:line="276" w:lineRule="auto"/>
+        <w:ind w:left="1440" w:hanging="360"/>
+      </w:pPr>
+      <w:r>
+        <w:rPr>
+          <w:rFonts w:ascii="Lato" w:cs="Lato" w:eastAsia="Lato" w:hAnsi="Lato"/>
+          <w:color w:val="595959"/>
+          <w:sz w:val="22"/>
+          <w:szCs w:val="22"/>
+          <w:rtl w:val="0"/>
+        </w:rPr>
+        <w:t xml:space="preserve">Skill Name</w:t>
+      </w:r>
+    </w:p>
+    <w:p>
+      <w:pPr>
+        <w:widowControl w:val="0"/>
+        <w:numPr>
+          <w:ilvl w:val="1"/>
+          <w:numId w:val="4"/>
+        </w:numPr>
+        <w:spacing w:after="0" w:afterAutospacing="0" w:line="276" w:lineRule="auto"/>
+        <w:ind w:left="1440" w:hanging="360"/>
+      </w:pPr>
+      <w:r>
+        <w:rPr>
+          <w:rFonts w:ascii="Lato" w:cs="Lato" w:eastAsia="Lato" w:hAnsi="Lato"/>
+          <w:color w:val="595959"/>
+          <w:sz w:val="22"/>
+          <w:szCs w:val="22"/>
+          <w:rtl w:val="0"/>
+        </w:rPr>
+        <w:t xml:space="preserve">Skill Type</w:t>
+      </w:r>
+    </w:p>
+    <w:p>
+      <w:pPr>
+        <w:widowControl w:val="0"/>
+        <w:numPr>
+          <w:ilvl w:val="0"/>
+          <w:numId w:val="4"/>
+        </w:numPr>
+        <w:spacing w:after="0" w:afterAutospacing="0" w:line="276" w:lineRule="auto"/>
+        <w:ind w:left="720" w:hanging="360"/>
+      </w:pPr>
+      <w:r>
+        <w:rPr>
+          <w:rFonts w:ascii="Lato" w:cs="Lato" w:eastAsia="Lato" w:hAnsi="Lato"/>
+          <w:color w:val="595959"/>
+          <w:sz w:val="26"/>
+          <w:szCs w:val="26"/>
+          <w:rtl w:val="0"/>
+        </w:rPr>
+        <w:t xml:space="preserve">Industry Table</w:t>
+      </w:r>
+    </w:p>
+    <w:p>
+      <w:pPr>
+        <w:widowControl w:val="0"/>
+        <w:numPr>
+          <w:ilvl w:val="1"/>
+          <w:numId w:val="4"/>
+        </w:numPr>
+        <w:spacing w:after="0" w:afterAutospacing="0" w:line="276" w:lineRule="auto"/>
+        <w:ind w:left="1440" w:hanging="360"/>
+      </w:pPr>
+      <w:r>
+        <w:rPr>
+          <w:rFonts w:ascii="Lato" w:cs="Lato" w:eastAsia="Lato" w:hAnsi="Lato"/>
+          <w:color w:val="595959"/>
+          <w:sz w:val="22"/>
+          <w:szCs w:val="22"/>
+          <w:rtl w:val="0"/>
+        </w:rPr>
+        <w:t xml:space="preserve">Industry ID</w:t>
+      </w:r>
+    </w:p>
+    <w:p>
+      <w:pPr>
+        <w:widowControl w:val="0"/>
+        <w:numPr>
+          <w:ilvl w:val="1"/>
+          <w:numId w:val="4"/>
+        </w:numPr>
+        <w:spacing w:after="240" w:line="276" w:lineRule="auto"/>
+        <w:ind w:left="1440" w:hanging="360"/>
+      </w:pPr>
+      <w:r>
+        <w:rPr>
+          <w:rFonts w:ascii="Lato" w:cs="Lato" w:eastAsia="Lato" w:hAnsi="Lato"/>
+          <w:color w:val="595959"/>
+          <w:sz w:val="22"/>
+          <w:szCs w:val="22"/>
+          <w:rtl w:val="0"/>
+        </w:rPr>
+        <w:t xml:space="preserve">Industry</w:t>
+      </w:r>
+      <w:r>
+        <w:rPr>
+          <w:rtl w:val="0"/>
+        </w:rPr>
+      </w:r>
+    </w:p>
+    <w:p>
+      <w:pPr>
+        <w:widowControl w:val="0"/>
+        <w:spacing w:after="240" w:line="276" w:lineRule="auto"/>
+        <w:rPr>
+          <w:color w:val="595959"/>
+          <w:sz w:val="26"/>
+          <w:szCs w:val="26"/>
+        </w:rPr>
+      </w:pPr>
+      <w:r>
+        <w:rPr>
+          <w:color w:val="595959"/>
+          <w:sz w:val="26"/>
+          <w:szCs w:val="26"/>
+          <w:rtl w:val="0"/>
+        </w:rPr>
+        <w:t xml:space="preserve">Rough Timeline</w:t>
+      </w:r>
+    </w:p>
+    <w:p>
+      <w:pPr>
+        <w:widowControl w:val="0"/>
+        <w:spacing w:after="240" w:line="276" w:lineRule="auto"/>
+        <w:rPr>
+          <w:color w:val="595959"/>
+          <w:sz w:val="26"/>
+          <w:szCs w:val="26"/>
+        </w:rPr>
+      </w:pPr>
+      <w:r>
+        <w:rPr>
+          <w:color w:val="595959"/>
+          <w:sz w:val="26"/>
+          <w:szCs w:val="26"/>
+          <w:rtl w:val="0"/>
+        </w:rPr>
         <w:t xml:space="preserve">Part 1</w:t>
+      </w:r>
+    </w:p>
+    <w:p>
+      <w:pPr>
+        <w:widowControl w:val="0"/>
+        <w:numPr>
+          <w:ilvl w:val="0"/>
+          <w:numId w:val="3"/>
+        </w:numPr>
+        <w:spacing w:after="0" w:afterAutospacing="0" w:line="276" w:lineRule="auto"/>
+        <w:ind w:left="720" w:hanging="360"/>
+        <w:rPr>
+          <w:rFonts w:ascii="Arial" w:cs="Arial" w:eastAsia="Arial" w:hAnsi="Arial"/>
+        </w:rPr>
+      </w:pPr>
+      <w:r>
+        <w:rPr>
+          <w:color w:val="595959"/>
+          <w:sz w:val="26"/>
+          <w:szCs w:val="26"/>
+          <w:rtl w:val="0"/>
+        </w:rPr>
+        <w:t xml:space="preserve">Documenting the process - Kory </w:t>
+      </w:r>
+      <w:r>
+        <w:rPr>
+          <w:b w:val="1"/>
+          <w:color w:val="595959"/>
+          <w:sz w:val="26"/>
+          <w:szCs w:val="26"/>
+          <w:rtl w:val="0"/>
+        </w:rPr>
+        <w:t xml:space="preserve">(3/11)</w:t>
+      </w:r>
+      <w:r>
+        <w:rPr>
+          <w:rtl w:val="0"/>
+        </w:rPr>
+      </w:r>
+    </w:p>
+    <w:p>
+      <w:pPr>
+        <w:widowControl w:val="0"/>
+        <w:numPr>
+          <w:ilvl w:val="1"/>
+          <w:numId w:val="3"/>
+        </w:numPr>
+        <w:spacing w:after="0" w:afterAutospacing="0" w:line="276" w:lineRule="auto"/>
+        <w:ind w:left="1440" w:hanging="360"/>
+        <w:rPr>
+          <w:color w:val="595959"/>
+          <w:sz w:val="26"/>
+          <w:szCs w:val="26"/>
+          <w:u w:val="none"/>
+        </w:rPr>
+      </w:pPr>
+      <w:r>
+        <w:rPr>
+          <w:color w:val="595959"/>
+          <w:sz w:val="26"/>
+          <w:szCs w:val="26"/>
+          <w:rtl w:val="0"/>
+        </w:rPr>
+        <w:t xml:space="preserve">Create Private Slack Channel - </w:t>
+      </w:r>
+      <w:r>
+        <w:rPr>
+          <w:b w:val="1"/>
+          <w:color w:val="595959"/>
+          <w:sz w:val="26"/>
+          <w:szCs w:val="26"/>
+          <w:rtl w:val="0"/>
+        </w:rPr>
+        <w:t xml:space="preserve">Genesis</w:t>
+      </w:r>
+    </w:p>
+    <w:p>
+      <w:pPr>
+        <w:widowControl w:val="0"/>
+        <w:numPr>
+          <w:ilvl w:val="1"/>
+          <w:numId w:val="3"/>
+        </w:numPr>
+        <w:spacing w:after="0" w:afterAutospacing="0" w:line="276" w:lineRule="auto"/>
+        <w:ind w:left="1440" w:hanging="360"/>
+        <w:rPr>
+          <w:color w:val="595959"/>
+          <w:sz w:val="26"/>
+          <w:szCs w:val="26"/>
+          <w:u w:val="none"/>
+        </w:rPr>
+      </w:pPr>
+      <w:r>
+        <w:rPr>
+          <w:color w:val="595959"/>
+          <w:sz w:val="26"/>
+          <w:szCs w:val="26"/>
+          <w:rtl w:val="0"/>
+        </w:rPr>
+        <w:t xml:space="preserve">Create Google Docs - </w:t>
+      </w:r>
+      <w:r>
+        <w:rPr>
+          <w:b w:val="1"/>
+          <w:color w:val="595959"/>
+          <w:sz w:val="26"/>
+          <w:szCs w:val="26"/>
+          <w:rtl w:val="0"/>
+        </w:rPr>
+        <w:t xml:space="preserve">Kory</w:t>
+      </w:r>
+    </w:p>
+    <w:p>
+      <w:pPr>
+        <w:widowControl w:val="0"/>
+        <w:numPr>
+          <w:ilvl w:val="1"/>
+          <w:numId w:val="3"/>
+        </w:numPr>
+        <w:spacing w:after="240" w:line="276" w:lineRule="auto"/>
+        <w:ind w:left="1440" w:hanging="360"/>
+        <w:rPr>
+          <w:color w:val="595959"/>
+          <w:sz w:val="26"/>
+          <w:szCs w:val="26"/>
+          <w:u w:val="none"/>
+        </w:rPr>
+      </w:pPr>
+      <w:r>
+        <w:rPr>
+          <w:color w:val="595959"/>
+          <w:sz w:val="26"/>
+          <w:szCs w:val="26"/>
+          <w:rtl w:val="0"/>
+        </w:rPr>
+        <w:t xml:space="preserve">Setup GitHub - </w:t>
+      </w:r>
+      <w:r>
+        <w:rPr>
+          <w:b w:val="1"/>
+          <w:color w:val="595959"/>
+          <w:sz w:val="26"/>
+          <w:szCs w:val="26"/>
+          <w:rtl w:val="0"/>
+        </w:rPr>
+        <w:t xml:space="preserve">Joe</w:t>
+      </w:r>
+    </w:p>
+    <w:p>
+      <w:pPr>
+        <w:widowControl w:val="0"/>
+        <w:spacing w:after="240" w:line="276" w:lineRule="auto"/>
+        <w:rPr>
+          <w:color w:val="595959"/>
+          <w:sz w:val="26"/>
+          <w:szCs w:val="26"/>
+        </w:rPr>
+      </w:pPr>
+      <w:r>
+        <w:rPr>
+          <w:color w:val="595959"/>
+          <w:sz w:val="26"/>
+          <w:szCs w:val="26"/>
+          <w:rtl w:val="0"/>
+        </w:rPr>
+        <w:t xml:space="preserve">Part 2</w:t>
       </w:r>
     </w:p>
     <w:p>
@@ -43,22 +1615,7 @@
           <w:szCs w:val="26"/>
           <w:rtl w:val="0"/>
         </w:rPr>
-        <w:t xml:space="preserve">Documenting the process - Kory </w:t>
-      </w:r>
-      <w:r>
-        <w:rPr>
-          <w:b w:val="1"/>
-          <w:color w:val="595959"/>
-          <w:sz w:val="26"/>
-          <w:szCs w:val="26"/>
-          <w:rtl w:val="0"/>
-        </w:rPr>
-        <w:t xml:space="preserve">(3/11)</w:t>
-      </w:r>
-      <w:r>
-        <w:rPr>
-          <w:rtl w:val="0"/>
-        </w:rPr>
+        <w:t xml:space="preserve">Web scraping/Data Collection</w:t>
       </w:r>
     </w:p>
     <w:p>
@@ -70,31 +1627,25 @@
         </w:numPr>
         <w:spacing w:after="0" w:afterAutospacing="0" w:line="276" w:lineRule="auto"/>
         <w:ind w:left="1440" w:hanging="360"/>
-        <w:rPr>
-          <w:color w:val="595959"/>
-          <w:sz w:val="26"/>
-          <w:szCs w:val="26"/>
-          <w:u w:val="none"/>
-        </w:rPr>
-      </w:pPr>
-      <w:r>
-        <w:rPr>
-          <w:color w:val="595959"/>
-          <w:sz w:val="26"/>
-          <w:szCs w:val="26"/>
-          <w:rtl w:val="0"/>
-        </w:rPr>
-        <w:t xml:space="preserve">Create Private Slack Channel - </w:t>
+      </w:pPr>
+      <w:r>
+        <w:rPr>
+          <w:color w:val="595959"/>
+          <w:sz w:val="22"/>
+          <w:szCs w:val="22"/>
+          <w:rtl w:val="0"/>
+        </w:rPr>
+        <w:t xml:space="preserve">Create a master spreadsheet that is structured like our Datasource - </w:t>
       </w:r>
       <w:r>
         <w:rPr>
           <w:b w:val="1"/>
           <w:color w:val="595959"/>
-          <w:sz w:val="26"/>
-          <w:szCs w:val="26"/>
-          <w:rtl w:val="0"/>
-        </w:rPr>
-        <w:t xml:space="preserve">Genesis</w:t>
+          <w:sz w:val="22"/>
+          <w:szCs w:val="22"/>
+          <w:rtl w:val="0"/>
+        </w:rPr>
+        <w:t xml:space="preserve">Kory (3/9)</w:t>
       </w:r>
     </w:p>
     <w:p>
@@ -106,31 +1657,163 @@
         </w:numPr>
         <w:spacing w:after="0" w:afterAutospacing="0" w:line="276" w:lineRule="auto"/>
         <w:ind w:left="1440" w:hanging="360"/>
-        <w:rPr>
-          <w:color w:val="595959"/>
-          <w:sz w:val="26"/>
-          <w:szCs w:val="26"/>
-          <w:u w:val="none"/>
-        </w:rPr>
-      </w:pPr>
-      <w:r>
-        <w:rPr>
-          <w:color w:val="595959"/>
-          <w:sz w:val="26"/>
-          <w:szCs w:val="26"/>
-          <w:rtl w:val="0"/>
-        </w:rPr>
-        <w:t xml:space="preserve">Create Google Docs - </w:t>
+      </w:pPr>
+      <w:r>
+        <w:rPr>
+          <w:color w:val="595959"/>
+          <w:sz w:val="22"/>
+          <w:szCs w:val="22"/>
+          <w:rtl w:val="0"/>
+        </w:rPr>
+        <w:t xml:space="preserve">Each person selects a different data source and scrapes the data for at least 25 job postings </w:t>
       </w:r>
       <w:r>
         <w:rPr>
           <w:b w:val="1"/>
           <w:color w:val="595959"/>
-          <w:sz w:val="26"/>
-          <w:szCs w:val="26"/>
-          <w:rtl w:val="0"/>
-        </w:rPr>
-        <w:t xml:space="preserve">Kory</w:t>
+          <w:sz w:val="22"/>
+          <w:szCs w:val="22"/>
+          <w:rtl w:val="0"/>
+        </w:rPr>
+        <w:t xml:space="preserve">(3/14)</w:t>
+      </w:r>
+    </w:p>
+    <w:p>
+      <w:pPr>
+        <w:widowControl w:val="0"/>
+        <w:numPr>
+          <w:ilvl w:val="2"/>
+          <w:numId w:val="2"/>
+        </w:numPr>
+        <w:spacing w:after="0" w:afterAutospacing="0" w:line="276" w:lineRule="auto"/>
+        <w:ind w:left="2160" w:hanging="360"/>
+        <w:rPr>
+          <w:rFonts w:ascii="Arial" w:cs="Arial" w:eastAsia="Arial" w:hAnsi="Arial"/>
+        </w:rPr>
+      </w:pPr>
+      <w:r>
+        <w:rPr>
+          <w:color w:val="595959"/>
+          <w:sz w:val="22"/>
+          <w:szCs w:val="22"/>
+          <w:rtl w:val="0"/>
+        </w:rPr>
+        <w:t xml:space="preserve">LinkedIn - Kory</w:t>
+      </w:r>
+    </w:p>
+    <w:p>
+      <w:pPr>
+        <w:widowControl w:val="0"/>
+        <w:numPr>
+          <w:ilvl w:val="2"/>
+          <w:numId w:val="2"/>
+        </w:numPr>
+        <w:spacing w:after="0" w:afterAutospacing="0" w:line="276" w:lineRule="auto"/>
+        <w:ind w:left="2160" w:hanging="360"/>
+        <w:rPr>
+          <w:rFonts w:ascii="Arial" w:cs="Arial" w:eastAsia="Arial" w:hAnsi="Arial"/>
+        </w:rPr>
+      </w:pPr>
+      <w:r>
+        <w:rPr>
+          <w:color w:val="595959"/>
+          <w:sz w:val="22"/>
+          <w:szCs w:val="22"/>
+          <w:rtl w:val="0"/>
+        </w:rPr>
+        <w:t xml:space="preserve">Simply Hired - Pei-Ming</w:t>
+      </w:r>
+    </w:p>
+    <w:p>
+      <w:pPr>
+        <w:widowControl w:val="0"/>
+        <w:numPr>
+          <w:ilvl w:val="2"/>
+          <w:numId w:val="2"/>
+        </w:numPr>
+        <w:spacing w:after="0" w:afterAutospacing="0" w:line="276" w:lineRule="auto"/>
+        <w:ind w:left="2160" w:hanging="360"/>
+        <w:rPr>
+          <w:rFonts w:ascii="Arial" w:cs="Arial" w:eastAsia="Arial" w:hAnsi="Arial"/>
+        </w:rPr>
+      </w:pPr>
+      <w:r>
+        <w:rPr>
+          <w:color w:val="595959"/>
+          <w:sz w:val="22"/>
+          <w:szCs w:val="22"/>
+          <w:rtl w:val="0"/>
+        </w:rPr>
+        <w:t xml:space="preserve">Indeed - Daniel</w:t>
+      </w:r>
+    </w:p>
+    <w:p>
+      <w:pPr>
+        <w:widowControl w:val="0"/>
+        <w:numPr>
+          <w:ilvl w:val="2"/>
+          <w:numId w:val="2"/>
+        </w:numPr>
+        <w:spacing w:after="0" w:afterAutospacing="0" w:line="276" w:lineRule="auto"/>
+        <w:ind w:left="2160" w:hanging="360"/>
+        <w:rPr>
+          <w:rFonts w:ascii="Arial" w:cs="Arial" w:eastAsia="Arial" w:hAnsi="Arial"/>
+        </w:rPr>
+      </w:pPr>
+      <w:r>
+        <w:rPr>
+          <w:color w:val="595959"/>
+          <w:sz w:val="22"/>
+          <w:szCs w:val="22"/>
+          <w:rtl w:val="0"/>
+        </w:rPr>
+        <w:t xml:space="preserve">Monster - Joe</w:t>
+      </w:r>
+    </w:p>
+    <w:p>
+      <w:pPr>
+        <w:widowControl w:val="0"/>
+        <w:numPr>
+          <w:ilvl w:val="2"/>
+          <w:numId w:val="2"/>
+        </w:numPr>
+        <w:spacing w:after="0" w:afterAutospacing="0" w:line="276" w:lineRule="auto"/>
+        <w:ind w:left="2160" w:hanging="360"/>
+        <w:rPr>
+          <w:rFonts w:ascii="Arial" w:cs="Arial" w:eastAsia="Arial" w:hAnsi="Arial"/>
+        </w:rPr>
+      </w:pPr>
+      <w:r>
+        <w:rPr>
+          <w:color w:val="595959"/>
+          <w:sz w:val="22"/>
+          <w:szCs w:val="22"/>
+          <w:rtl w:val="0"/>
+        </w:rPr>
+        <w:t xml:space="preserve">Glassdoor - Genesis</w:t>
+      </w:r>
+    </w:p>
+    <w:p>
+      <w:pPr>
+        <w:widowControl w:val="0"/>
+        <w:numPr>
+          <w:ilvl w:val="0"/>
+          <w:numId w:val="2"/>
+        </w:numPr>
+        <w:spacing w:after="0" w:afterAutospacing="0" w:line="276" w:lineRule="auto"/>
+        <w:ind w:left="720" w:hanging="360"/>
+        <w:rPr>
+          <w:rFonts w:ascii="Arial" w:cs="Arial" w:eastAsia="Arial" w:hAnsi="Arial"/>
+        </w:rPr>
+      </w:pPr>
+      <w:r>
+        <w:rPr>
+          <w:color w:val="595959"/>
+          <w:sz w:val="26"/>
+          <w:szCs w:val="26"/>
+          <w:rtl w:val="0"/>
+        </w:rPr>
+        <w:t xml:space="preserve">Ingesting into DB - </w:t>
       </w:r>
     </w:p>
     <w:p>
@@ -140,12 +1823,108 @@
           <w:ilvl w:val="1"/>
           <w:numId w:val="2"/>
         </w:numPr>
-        <w:spacing w:after="240" w:line="276" w:lineRule="auto"/>
+        <w:spacing w:after="0" w:afterAutospacing="0" w:line="276" w:lineRule="auto"/>
         <w:ind w:left="1440" w:hanging="360"/>
         <w:rPr>
           <w:color w:val="595959"/>
           <w:sz w:val="26"/>
           <w:szCs w:val="26"/>
+        </w:rPr>
+      </w:pPr>
+      <w:r>
+        <w:rPr>
+          <w:color w:val="595959"/>
+          <w:sz w:val="26"/>
+          <w:szCs w:val="26"/>
+          <w:rtl w:val="0"/>
+        </w:rPr>
+        <w:t xml:space="preserve">Build out database in Amazon AWS - </w:t>
+      </w:r>
+      <w:r>
+        <w:rPr>
+          <w:b w:val="1"/>
+          <w:color w:val="595959"/>
+          <w:sz w:val="26"/>
+          <w:szCs w:val="26"/>
+          <w:rtl w:val="0"/>
+        </w:rPr>
+        <w:t xml:space="preserve">Genesis (3/15)</w:t>
+      </w:r>
+    </w:p>
+    <w:p>
+      <w:pPr>
+        <w:widowControl w:val="0"/>
+        <w:numPr>
+          <w:ilvl w:val="2"/>
+          <w:numId w:val="2"/>
+        </w:numPr>
+        <w:spacing w:after="0" w:afterAutospacing="0" w:line="276" w:lineRule="auto"/>
+        <w:ind w:left="2160" w:hanging="360"/>
+        <w:rPr>
+          <w:rFonts w:ascii="Arial" w:cs="Arial" w:eastAsia="Arial" w:hAnsi="Arial"/>
+          <w:color w:val="595959"/>
+          <w:sz w:val="26"/>
+          <w:szCs w:val="26"/>
+        </w:rPr>
+      </w:pPr>
+      <w:r>
+        <w:rPr>
+          <w:color w:val="595959"/>
+          <w:sz w:val="26"/>
+          <w:szCs w:val="26"/>
+          <w:rtl w:val="0"/>
+        </w:rPr>
+        <w:t xml:space="preserve">Building out the data tables</w:t>
+      </w:r>
+    </w:p>
+    <w:p>
+      <w:pPr>
+        <w:widowControl w:val="0"/>
+        <w:numPr>
+          <w:ilvl w:val="1"/>
+          <w:numId w:val="2"/>
+        </w:numPr>
+        <w:spacing w:after="0" w:afterAutospacing="0" w:line="276" w:lineRule="auto"/>
+        <w:ind w:left="1440" w:hanging="360"/>
+        <w:rPr>
+          <w:sz w:val="26"/>
+          <w:szCs w:val="26"/>
+        </w:rPr>
+      </w:pPr>
+      <w:r>
+        <w:rPr>
+          <w:color w:val="595959"/>
+          <w:sz w:val="26"/>
+          <w:szCs w:val="26"/>
+          <w:rtl w:val="0"/>
+        </w:rPr>
+        <w:t xml:space="preserve">Cleaning of the data in R - </w:t>
+      </w:r>
+      <w:r>
+        <w:rPr>
+          <w:b w:val="1"/>
+          <w:color w:val="595959"/>
+          <w:sz w:val="26"/>
+          <w:szCs w:val="26"/>
+          <w:rtl w:val="0"/>
+        </w:rPr>
+        <w:t xml:space="preserve">Kory (3/16)</w:t>
+      </w:r>
+    </w:p>
+    <w:p>
+      <w:pPr>
+        <w:widowControl w:val="0"/>
+        <w:numPr>
+          <w:ilvl w:val="1"/>
+          <w:numId w:val="2"/>
+        </w:numPr>
+        <w:spacing w:after="0" w:afterAutospacing="0" w:line="276" w:lineRule="auto"/>
+        <w:ind w:left="1440" w:hanging="360"/>
+        <w:rPr>
+          <w:rFonts w:ascii="Lato" w:cs="Lato" w:eastAsia="Lato" w:hAnsi="Lato"/>
+          <w:color w:val="595959"/>
+          <w:sz w:val="26"/>
+          <w:szCs w:val="26"/>
           <w:u w:val="none"/>
         </w:rPr>
       </w:pPr>
@@ -156,7 +1935,7 @@
           <w:szCs w:val="26"/>
           <w:rtl w:val="0"/>
         </w:rPr>
-        <w:t xml:space="preserve">Setup GitHub - </w:t>
+        <w:t xml:space="preserve">Ingesting data into database - </w:t>
       </w:r>
       <w:r>
         <w:rPr>
@@ -166,27 +1945,12 @@
           <w:szCs w:val="26"/>
           <w:rtl w:val="0"/>
         </w:rPr>
-        <w:t xml:space="preserve">Joe</w:t>
-      </w:r>
-    </w:p>
-    <w:p>
-      <w:pPr>
-        <w:widowControl w:val="0"/>
-        <w:spacing w:after="240" w:line="276" w:lineRule="auto"/>
-        <w:rPr>
-          <w:color w:val="595959"/>
-          <w:sz w:val="26"/>
-          <w:szCs w:val="26"/>
-        </w:rPr>
-      </w:pPr>
-      <w:r>
-        <w:rPr>
-          <w:color w:val="595959"/>
-          <w:sz w:val="26"/>
-          <w:szCs w:val="26"/>
-          <w:rtl w:val="0"/>
-        </w:rPr>
-        <w:t xml:space="preserve">Part 2</w:t>
+        <w:t xml:space="preserve">Joe (3/17)</w:t>
+      </w:r>
+      <w:r>
+        <w:rPr>
+          <w:rtl w:val="0"/>
+        </w:rPr>
       </w:r>
     </w:p>
     <w:p>
@@ -194,197 +1958,29 @@
         <w:widowControl w:val="0"/>
         <w:numPr>
           <w:ilvl w:val="0"/>
-          <w:numId w:val="1"/>
+          <w:numId w:val="2"/>
         </w:numPr>
         <w:spacing w:after="0" w:afterAutospacing="0" w:line="276" w:lineRule="auto"/>
         <w:ind w:left="720" w:hanging="360"/>
-        <w:rPr>
-          <w:rFonts w:ascii="Arial" w:cs="Arial" w:eastAsia="Arial" w:hAnsi="Arial"/>
-        </w:rPr>
-      </w:pPr>
-      <w:r>
-        <w:rPr>
-          <w:color w:val="595959"/>
-          <w:sz w:val="26"/>
-          <w:szCs w:val="26"/>
-          <w:rtl w:val="0"/>
-        </w:rPr>
-        <w:t xml:space="preserve">Web scraping/Data Collection</w:t>
-      </w:r>
-    </w:p>
-    <w:p>
-      <w:pPr>
-        <w:widowControl w:val="0"/>
-        <w:numPr>
-          <w:ilvl w:val="1"/>
-          <w:numId w:val="1"/>
-        </w:numPr>
-        <w:spacing w:after="0" w:afterAutospacing="0" w:line="276" w:lineRule="auto"/>
-        <w:ind w:left="1440" w:hanging="360"/>
-      </w:pPr>
-      <w:r>
-        <w:rPr>
-          <w:color w:val="595959"/>
-          <w:sz w:val="22"/>
-          <w:szCs w:val="22"/>
-          <w:rtl w:val="0"/>
-        </w:rPr>
-        <w:t xml:space="preserve">Create a master spreadsheet that is structured like our Datasource - </w:t>
+      </w:pPr>
+      <w:r>
+        <w:rPr>
+          <w:color w:val="595959"/>
+          <w:sz w:val="26"/>
+          <w:szCs w:val="26"/>
+          <w:rtl w:val="0"/>
+        </w:rPr>
+        <w:t xml:space="preserve">Analysis of Data / Data Visualization - </w:t>
       </w:r>
       <w:r>
         <w:rPr>
           <w:b w:val="1"/>
           <w:color w:val="595959"/>
-          <w:sz w:val="22"/>
-          <w:szCs w:val="22"/>
-          <w:rtl w:val="0"/>
-        </w:rPr>
-        <w:t xml:space="preserve">Kory (3/9)</w:t>
-      </w:r>
-    </w:p>
-    <w:p>
-      <w:pPr>
-        <w:widowControl w:val="0"/>
-        <w:numPr>
-          <w:ilvl w:val="1"/>
-          <w:numId w:val="1"/>
-        </w:numPr>
-        <w:spacing w:after="0" w:afterAutospacing="0" w:line="276" w:lineRule="auto"/>
-        <w:ind w:left="1440" w:hanging="360"/>
-      </w:pPr>
-      <w:r>
-        <w:rPr>
-          <w:color w:val="595959"/>
-          <w:sz w:val="22"/>
-          <w:szCs w:val="22"/>
-          <w:rtl w:val="0"/>
-        </w:rPr>
-        <w:t xml:space="preserve">Each person selects a different data source and scrapes the data for at least 25 job postings </w:t>
-      </w:r>
-      <w:r>
-        <w:rPr>
-          <w:b w:val="1"/>
-          <w:color w:val="595959"/>
-          <w:sz w:val="22"/>
-          <w:szCs w:val="22"/>
-          <w:rtl w:val="0"/>
-        </w:rPr>
-        <w:t xml:space="preserve">(3/14)</w:t>
-      </w:r>
-    </w:p>
-    <w:p>
-      <w:pPr>
-        <w:widowControl w:val="0"/>
-        <w:numPr>
-          <w:ilvl w:val="2"/>
-          <w:numId w:val="1"/>
-        </w:numPr>
-        <w:spacing w:after="0" w:afterAutospacing="0" w:line="276" w:lineRule="auto"/>
-        <w:ind w:left="2160" w:hanging="360"/>
-        <w:rPr>
-          <w:rFonts w:ascii="Arial" w:cs="Arial" w:eastAsia="Arial" w:hAnsi="Arial"/>
-        </w:rPr>
-      </w:pPr>
-      <w:r>
-        <w:rPr>
-          <w:color w:val="595959"/>
-          <w:sz w:val="22"/>
-          <w:szCs w:val="22"/>
-          <w:rtl w:val="0"/>
-        </w:rPr>
-        <w:t xml:space="preserve">LinkedIn - Kory</w:t>
-      </w:r>
-    </w:p>
-    <w:p>
-      <w:pPr>
-        <w:widowControl w:val="0"/>
-        <w:numPr>
-          <w:ilvl w:val="2"/>
-          <w:numId w:val="1"/>
-        </w:numPr>
-        <w:spacing w:after="0" w:afterAutospacing="0" w:line="276" w:lineRule="auto"/>
-        <w:ind w:left="2160" w:hanging="360"/>
-        <w:rPr>
-          <w:rFonts w:ascii="Arial" w:cs="Arial" w:eastAsia="Arial" w:hAnsi="Arial"/>
-        </w:rPr>
-      </w:pPr>
-      <w:r>
-        <w:rPr>
-          <w:color w:val="595959"/>
-          <w:sz w:val="22"/>
-          <w:szCs w:val="22"/>
-          <w:rtl w:val="0"/>
-        </w:rPr>
-        <w:t xml:space="preserve">Simply Hired - Pei-Ming</w:t>
-      </w:r>
-    </w:p>
-    <w:p>
-      <w:pPr>
-        <w:widowControl w:val="0"/>
-        <w:numPr>
-          <w:ilvl w:val="2"/>
-          <w:numId w:val="1"/>
-        </w:numPr>
-        <w:spacing w:after="0" w:afterAutospacing="0" w:line="276" w:lineRule="auto"/>
-        <w:ind w:left="2160" w:hanging="360"/>
-        <w:rPr>
-          <w:rFonts w:ascii="Arial" w:cs="Arial" w:eastAsia="Arial" w:hAnsi="Arial"/>
-        </w:rPr>
-      </w:pPr>
-      <w:r>
-        <w:rPr>
-          <w:color w:val="595959"/>
-          <w:sz w:val="22"/>
-          <w:szCs w:val="22"/>
-          <w:rtl w:val="0"/>
-        </w:rPr>
-        <w:t xml:space="preserve">Indeed - Daniel</w:t>
-      </w:r>
-    </w:p>
-    <w:p>
-      <w:pPr>
-        <w:widowControl w:val="0"/>
-        <w:numPr>
-          <w:ilvl w:val="2"/>
-          <w:numId w:val="1"/>
-        </w:numPr>
-        <w:spacing w:after="0" w:afterAutospacing="0" w:line="276" w:lineRule="auto"/>
-        <w:ind w:left="2160" w:hanging="360"/>
-        <w:rPr>
-          <w:rFonts w:ascii="Arial" w:cs="Arial" w:eastAsia="Arial" w:hAnsi="Arial"/>
-        </w:rPr>
-      </w:pPr>
-      <w:r>
-        <w:rPr>
-          <w:color w:val="595959"/>
-          <w:sz w:val="22"/>
-          <w:szCs w:val="22"/>
-          <w:rtl w:val="0"/>
-        </w:rPr>
-        <w:t xml:space="preserve">Monster - Joe</w:t>
-      </w:r>
-    </w:p>
-    <w:p>
-      <w:pPr>
-        <w:widowControl w:val="0"/>
-        <w:numPr>
-          <w:ilvl w:val="2"/>
-          <w:numId w:val="1"/>
-        </w:numPr>
-        <w:spacing w:after="0" w:afterAutospacing="0" w:line="276" w:lineRule="auto"/>
-        <w:ind w:left="2160" w:hanging="360"/>
-        <w:rPr>
-          <w:rFonts w:ascii="Arial" w:cs="Arial" w:eastAsia="Arial" w:hAnsi="Arial"/>
-        </w:rPr>
-      </w:pPr>
-      <w:r>
-        <w:rPr>
-          <w:color w:val="595959"/>
-          <w:sz w:val="22"/>
-          <w:szCs w:val="22"/>
-          <w:rtl w:val="0"/>
-        </w:rPr>
-        <w:t xml:space="preserve">Glassdoor - Genesis</w:t>
+          <w:sz w:val="26"/>
+          <w:szCs w:val="26"/>
+          <w:rtl w:val="0"/>
+        </w:rPr>
+        <w:t xml:space="preserve">PeiMing (3/18)</w:t>
       </w:r>
     </w:p>
     <w:p>
@@ -392,197 +1988,7 @@
         <w:widowControl w:val="0"/>
         <w:numPr>
           <w:ilvl w:val="0"/>
-          <w:numId w:val="1"/>
-        </w:numPr>
-        <w:spacing w:after="0" w:afterAutospacing="0" w:line="276" w:lineRule="auto"/>
-        <w:ind w:left="720" w:hanging="360"/>
-        <w:rPr>
-          <w:rFonts w:ascii="Arial" w:cs="Arial" w:eastAsia="Arial" w:hAnsi="Arial"/>
-        </w:rPr>
-      </w:pPr>
-      <w:r>
-        <w:rPr>
-          <w:color w:val="595959"/>
-          <w:sz w:val="26"/>
-          <w:szCs w:val="26"/>
-          <w:rtl w:val="0"/>
-        </w:rPr>
-        <w:t xml:space="preserve">Ingesting into DB - </w:t>
-      </w:r>
-    </w:p>
-    <w:p>
-      <w:pPr>
-        <w:widowControl w:val="0"/>
-        <w:numPr>
-          <w:ilvl w:val="1"/>
-          <w:numId w:val="1"/>
-        </w:numPr>
-        <w:spacing w:after="0" w:afterAutospacing="0" w:line="276" w:lineRule="auto"/>
-        <w:ind w:left="1440" w:hanging="360"/>
-        <w:rPr>
-          <w:color w:val="595959"/>
-          <w:sz w:val="26"/>
-          <w:szCs w:val="26"/>
-        </w:rPr>
-      </w:pPr>
-      <w:r>
-        <w:rPr>
-          <w:color w:val="595959"/>
-          <w:sz w:val="26"/>
-          <w:szCs w:val="26"/>
-          <w:rtl w:val="0"/>
-        </w:rPr>
-        <w:t xml:space="preserve">Build out database in Amazon AWS - </w:t>
-      </w:r>
-      <w:r>
-        <w:rPr>
-          <w:b w:val="1"/>
-          <w:color w:val="595959"/>
-          <w:sz w:val="26"/>
-          <w:szCs w:val="26"/>
-          <w:rtl w:val="0"/>
-        </w:rPr>
-        <w:t xml:space="preserve">Genesis (3/15)</w:t>
-      </w:r>
-    </w:p>
-    <w:p>
-      <w:pPr>
-        <w:widowControl w:val="0"/>
-        <w:numPr>
-          <w:ilvl w:val="2"/>
-          <w:numId w:val="1"/>
-        </w:numPr>
-        <w:spacing w:after="0" w:afterAutospacing="0" w:line="276" w:lineRule="auto"/>
-        <w:ind w:left="2160" w:hanging="360"/>
-        <w:rPr>
-          <w:rFonts w:ascii="Arial" w:cs="Arial" w:eastAsia="Arial" w:hAnsi="Arial"/>
-          <w:color w:val="595959"/>
-          <w:sz w:val="26"/>
-          <w:szCs w:val="26"/>
-        </w:rPr>
-      </w:pPr>
-      <w:r>
-        <w:rPr>
-          <w:color w:val="595959"/>
-          <w:sz w:val="26"/>
-          <w:szCs w:val="26"/>
-          <w:rtl w:val="0"/>
-        </w:rPr>
-        <w:t xml:space="preserve">Building out the data tables</w:t>
-      </w:r>
-    </w:p>
-    <w:p>
-      <w:pPr>
-        <w:widowControl w:val="0"/>
-        <w:numPr>
-          <w:ilvl w:val="1"/>
-          <w:numId w:val="1"/>
-        </w:numPr>
-        <w:spacing w:after="0" w:afterAutospacing="0" w:line="276" w:lineRule="auto"/>
-        <w:ind w:left="1440" w:hanging="360"/>
-        <w:rPr>
-          <w:sz w:val="26"/>
-          <w:szCs w:val="26"/>
-        </w:rPr>
-      </w:pPr>
-      <w:r>
-        <w:rPr>
-          <w:color w:val="595959"/>
-          <w:sz w:val="26"/>
-          <w:szCs w:val="26"/>
-          <w:rtl w:val="0"/>
-        </w:rPr>
-        <w:t xml:space="preserve">Cleaning of the data in R - </w:t>
-      </w:r>
-      <w:r>
-        <w:rPr>
-          <w:b w:val="1"/>
-          <w:color w:val="595959"/>
-          <w:sz w:val="26"/>
-          <w:szCs w:val="26"/>
-          <w:rtl w:val="0"/>
-        </w:rPr>
-        <w:t xml:space="preserve">Kory (3/16)</w:t>
-      </w:r>
-    </w:p>
-    <w:p>
-      <w:pPr>
-        <w:widowControl w:val="0"/>
-        <w:numPr>
-          <w:ilvl w:val="1"/>
-          <w:numId w:val="1"/>
-        </w:numPr>
-        <w:spacing w:after="0" w:afterAutospacing="0" w:line="276" w:lineRule="auto"/>
-        <w:ind w:left="1440" w:hanging="360"/>
-        <w:rPr>
-          <w:rFonts w:ascii="Lato" w:cs="Lato" w:eastAsia="Lato" w:hAnsi="Lato"/>
-          <w:color w:val="595959"/>
-          <w:sz w:val="26"/>
-          <w:szCs w:val="26"/>
-          <w:u w:val="none"/>
-        </w:rPr>
-      </w:pPr>
-      <w:r>
-        <w:rPr>
-          <w:color w:val="595959"/>
-          <w:sz w:val="26"/>
-          <w:szCs w:val="26"/>
-          <w:rtl w:val="0"/>
-        </w:rPr>
-        <w:t xml:space="preserve">Ingesting data into database - </w:t>
-      </w:r>
-      <w:r>
-        <w:rPr>
-          <w:b w:val="1"/>
-          <w:color w:val="595959"/>
-          <w:sz w:val="26"/>
-          <w:szCs w:val="26"/>
-          <w:rtl w:val="0"/>
-        </w:rPr>
-        <w:t xml:space="preserve">Joe (3/17)</w:t>
-      </w:r>
-      <w:r>
-        <w:rPr>
-          <w:rtl w:val="0"/>
-        </w:rPr>
-      </w:r>
-    </w:p>
-    <w:p>
-      <w:pPr>
-        <w:widowControl w:val="0"/>
-        <w:numPr>
-          <w:ilvl w:val="0"/>
-          <w:numId w:val="1"/>
-        </w:numPr>
-        <w:spacing w:after="0" w:afterAutospacing="0" w:line="276" w:lineRule="auto"/>
-        <w:ind w:left="720" w:hanging="360"/>
-      </w:pPr>
-      <w:r>
-        <w:rPr>
-          <w:color w:val="595959"/>
-          <w:sz w:val="26"/>
-          <w:szCs w:val="26"/>
-          <w:rtl w:val="0"/>
-        </w:rPr>
-        <w:t xml:space="preserve">Analysis of Data / Data Visualization - </w:t>
-      </w:r>
-      <w:r>
-        <w:rPr>
-          <w:b w:val="1"/>
-          <w:color w:val="595959"/>
-          <w:sz w:val="26"/>
-          <w:szCs w:val="26"/>
-          <w:rtl w:val="0"/>
-        </w:rPr>
-        <w:t xml:space="preserve">PeiMing (3/18)</w:t>
-      </w:r>
-    </w:p>
-    <w:p>
-      <w:pPr>
-        <w:widowControl w:val="0"/>
-        <w:numPr>
-          <w:ilvl w:val="0"/>
-          <w:numId w:val="1"/>
+          <w:numId w:val="2"/>
         </w:numPr>
         <w:spacing w:after="240" w:line="276" w:lineRule="auto"/>
         <w:ind w:left="720" w:hanging="360"/>
@@ -643,7 +2049,7 @@
         <w:widowControl w:val="0"/>
         <w:numPr>
           <w:ilvl w:val="0"/>
-          <w:numId w:val="3"/>
+          <w:numId w:val="5"/>
         </w:numPr>
         <w:spacing w:after="0" w:afterAutospacing="0" w:line="276" w:lineRule="auto"/>
         <w:ind w:left="720" w:hanging="360"/>
@@ -676,7 +2082,7 @@
         <w:widowControl w:val="0"/>
         <w:numPr>
           <w:ilvl w:val="0"/>
-          <w:numId w:val="3"/>
+          <w:numId w:val="5"/>
         </w:numPr>
         <w:spacing w:after="0" w:afterAutospacing="0" w:line="276" w:lineRule="auto"/>
         <w:ind w:left="720" w:hanging="360"/>
@@ -702,7 +2108,7 @@
         <w:widowControl w:val="0"/>
         <w:numPr>
           <w:ilvl w:val="1"/>
-          <w:numId w:val="3"/>
+          <w:numId w:val="5"/>
         </w:numPr>
         <w:spacing w:after="0" w:afterAutospacing="0" w:line="276" w:lineRule="auto"/>
         <w:ind w:left="1440" w:hanging="360"/>
@@ -728,7 +2134,7 @@
         <w:widowControl w:val="0"/>
         <w:numPr>
           <w:ilvl w:val="1"/>
-          <w:numId w:val="3"/>
+          <w:numId w:val="5"/>
         </w:numPr>
         <w:spacing w:after="0" w:afterAutospacing="0" w:line="276" w:lineRule="auto"/>
         <w:ind w:left="1440" w:hanging="360"/>
@@ -754,7 +2160,7 @@
         <w:widowControl w:val="0"/>
         <w:numPr>
           <w:ilvl w:val="1"/>
-          <w:numId w:val="3"/>
+          <w:numId w:val="5"/>
         </w:numPr>
         <w:spacing w:after="0" w:afterAutospacing="0" w:line="276" w:lineRule="auto"/>
         <w:ind w:left="1440" w:hanging="360"/>
@@ -780,7 +2186,7 @@
         <w:widowControl w:val="0"/>
         <w:numPr>
           <w:ilvl w:val="1"/>
-          <w:numId w:val="3"/>
+          <w:numId w:val="5"/>
         </w:numPr>
         <w:spacing w:after="0" w:afterAutospacing="0" w:line="276" w:lineRule="auto"/>
         <w:ind w:left="1440" w:hanging="360"/>
@@ -806,7 +2212,7 @@
         <w:widowControl w:val="0"/>
         <w:numPr>
           <w:ilvl w:val="0"/>
-          <w:numId w:val="3"/>
+          <w:numId w:val="5"/>
         </w:numPr>
         <w:spacing w:after="240" w:line="276" w:lineRule="auto"/>
         <w:ind w:left="720" w:hanging="360"/>
@@ -862,7 +2268,7 @@
       <w:pPr>
         <w:numPr>
           <w:ilvl w:val="0"/>
-          <w:numId w:val="4"/>
+          <w:numId w:val="6"/>
         </w:numPr>
         <w:ind w:left="720" w:hanging="360"/>
         <w:rPr>
@@ -1496,6 +2902,406 @@
     <w:lvl w:ilvl="0">
       <w:start w:val="1"/>
       <w:numFmt w:val="bullet"/>
+      <w:lvlText w:val="●"/>
+      <w:lvlJc w:val="right"/>
+      <w:pPr>
+        <w:ind w:left="720" w:hanging="360"/>
+      </w:pPr>
+      <w:rPr>
+        <w:rFonts w:ascii="Lato" w:cs="Lato" w:eastAsia="Lato" w:hAnsi="Lato"/>
+        <w:b w:val="0"/>
+        <w:i w:val="0"/>
+        <w:smallCaps w:val="0"/>
+        <w:strike w:val="0"/>
+        <w:color w:val="595959"/>
+        <w:sz w:val="26"/>
+        <w:szCs w:val="26"/>
+        <w:u w:val="none"/>
+        <w:shd w:fill="auto" w:val="clear"/>
+        <w:vertAlign w:val="baseline"/>
+      </w:rPr>
+    </w:lvl>
+    <w:lvl w:ilvl="1">
+      <w:start w:val="1"/>
+      <w:numFmt w:val="bullet"/>
+      <w:lvlText w:val="○"/>
+      <w:lvlJc w:val="right"/>
+      <w:pPr>
+        <w:ind w:left="1440" w:hanging="360"/>
+      </w:pPr>
+      <w:rPr>
+        <w:rFonts w:ascii="Lato" w:cs="Lato" w:eastAsia="Lato" w:hAnsi="Lato"/>
+        <w:b w:val="0"/>
+        <w:i w:val="0"/>
+        <w:smallCaps w:val="0"/>
+        <w:strike w:val="0"/>
+        <w:color w:val="595959"/>
+        <w:sz w:val="22"/>
+        <w:szCs w:val="22"/>
+        <w:u w:val="none"/>
+        <w:shd w:fill="auto" w:val="clear"/>
+        <w:vertAlign w:val="baseline"/>
+      </w:rPr>
+    </w:lvl>
+    <w:lvl w:ilvl="2">
+      <w:start w:val="1"/>
+      <w:numFmt w:val="bullet"/>
+      <w:lvlText w:val="■"/>
+      <w:lvlJc w:val="right"/>
+      <w:pPr>
+        <w:ind w:left="2160" w:hanging="360"/>
+      </w:pPr>
+      <w:rPr>
+        <w:rFonts w:ascii="Lato" w:cs="Lato" w:eastAsia="Lato" w:hAnsi="Lato"/>
+        <w:b w:val="0"/>
+        <w:i w:val="0"/>
+        <w:smallCaps w:val="0"/>
+        <w:strike w:val="0"/>
+        <w:color w:val="595959"/>
+        <w:sz w:val="22"/>
+        <w:szCs w:val="22"/>
+        <w:u w:val="none"/>
+        <w:shd w:fill="auto" w:val="clear"/>
+        <w:vertAlign w:val="baseline"/>
+      </w:rPr>
+    </w:lvl>
+    <w:lvl w:ilvl="3">
+      <w:start w:val="1"/>
+      <w:numFmt w:val="bullet"/>
+      <w:lvlText w:val="●"/>
+      <w:lvlJc w:val="right"/>
+      <w:pPr>
+        <w:ind w:left="2880" w:hanging="360"/>
+      </w:pPr>
+      <w:rPr>
+        <w:rFonts w:ascii="Lato" w:cs="Lato" w:eastAsia="Lato" w:hAnsi="Lato"/>
+        <w:b w:val="0"/>
+        <w:i w:val="0"/>
+        <w:smallCaps w:val="0"/>
+        <w:strike w:val="0"/>
+        <w:color w:val="595959"/>
+        <w:sz w:val="22"/>
+        <w:szCs w:val="22"/>
+        <w:u w:val="none"/>
+        <w:shd w:fill="auto" w:val="clear"/>
+        <w:vertAlign w:val="baseline"/>
+      </w:rPr>
+    </w:lvl>
+    <w:lvl w:ilvl="4">
+      <w:start w:val="1"/>
+      <w:numFmt w:val="bullet"/>
+      <w:lvlText w:val="○"/>
+      <w:lvlJc w:val="right"/>
+      <w:pPr>
+        <w:ind w:left="3600" w:hanging="360"/>
+      </w:pPr>
+      <w:rPr>
+        <w:rFonts w:ascii="Lato" w:cs="Lato" w:eastAsia="Lato" w:hAnsi="Lato"/>
+        <w:b w:val="0"/>
+        <w:i w:val="0"/>
+        <w:smallCaps w:val="0"/>
+        <w:strike w:val="0"/>
+        <w:color w:val="595959"/>
+        <w:sz w:val="22"/>
+        <w:szCs w:val="22"/>
+        <w:u w:val="none"/>
+        <w:shd w:fill="auto" w:val="clear"/>
+        <w:vertAlign w:val="baseline"/>
+      </w:rPr>
+    </w:lvl>
+    <w:lvl w:ilvl="5">
+      <w:start w:val="1"/>
+      <w:numFmt w:val="bullet"/>
+      <w:lvlText w:val="■"/>
+      <w:lvlJc w:val="right"/>
+      <w:pPr>
+        <w:ind w:left="4320" w:hanging="360"/>
+      </w:pPr>
+      <w:rPr>
+        <w:rFonts w:ascii="Lato" w:cs="Lato" w:eastAsia="Lato" w:hAnsi="Lato"/>
+        <w:b w:val="0"/>
+        <w:i w:val="0"/>
+        <w:smallCaps w:val="0"/>
+        <w:strike w:val="0"/>
+        <w:color w:val="595959"/>
+        <w:sz w:val="22"/>
+        <w:szCs w:val="22"/>
+        <w:u w:val="none"/>
+        <w:shd w:fill="auto" w:val="clear"/>
+        <w:vertAlign w:val="baseline"/>
+      </w:rPr>
+    </w:lvl>
+    <w:lvl w:ilvl="6">
+      <w:start w:val="1"/>
+      <w:numFmt w:val="bullet"/>
+      <w:lvlText w:val="●"/>
+      <w:lvlJc w:val="right"/>
+      <w:pPr>
+        <w:ind w:left="5040" w:hanging="360"/>
+      </w:pPr>
+      <w:rPr>
+        <w:rFonts w:ascii="Lato" w:cs="Lato" w:eastAsia="Lato" w:hAnsi="Lato"/>
+        <w:b w:val="0"/>
+        <w:i w:val="0"/>
+        <w:smallCaps w:val="0"/>
+        <w:strike w:val="0"/>
+        <w:color w:val="595959"/>
+        <w:sz w:val="22"/>
+        <w:szCs w:val="22"/>
+        <w:u w:val="none"/>
+        <w:shd w:fill="auto" w:val="clear"/>
+        <w:vertAlign w:val="baseline"/>
+      </w:rPr>
+    </w:lvl>
+    <w:lvl w:ilvl="7">
+      <w:start w:val="1"/>
+      <w:numFmt w:val="bullet"/>
+      <w:lvlText w:val="○"/>
+      <w:lvlJc w:val="right"/>
+      <w:pPr>
+        <w:ind w:left="5760" w:hanging="360"/>
+      </w:pPr>
+      <w:rPr>
+        <w:rFonts w:ascii="Lato" w:cs="Lato" w:eastAsia="Lato" w:hAnsi="Lato"/>
+        <w:b w:val="0"/>
+        <w:i w:val="0"/>
+        <w:smallCaps w:val="0"/>
+        <w:strike w:val="0"/>
+        <w:color w:val="595959"/>
+        <w:sz w:val="22"/>
+        <w:szCs w:val="22"/>
+        <w:u w:val="none"/>
+        <w:shd w:fill="auto" w:val="clear"/>
+        <w:vertAlign w:val="baseline"/>
+      </w:rPr>
+    </w:lvl>
+    <w:lvl w:ilvl="8">
+      <w:start w:val="1"/>
+      <w:numFmt w:val="bullet"/>
+      <w:lvlText w:val="■"/>
+      <w:lvlJc w:val="right"/>
+      <w:pPr>
+        <w:ind w:left="6480" w:hanging="360"/>
+      </w:pPr>
+      <w:rPr>
+        <w:rFonts w:ascii="Lato" w:cs="Lato" w:eastAsia="Lato" w:hAnsi="Lato"/>
+        <w:b w:val="0"/>
+        <w:i w:val="0"/>
+        <w:smallCaps w:val="0"/>
+        <w:strike w:val="0"/>
+        <w:color w:val="595959"/>
+        <w:sz w:val="22"/>
+        <w:szCs w:val="22"/>
+        <w:u w:val="none"/>
+        <w:shd w:fill="auto" w:val="clear"/>
+        <w:vertAlign w:val="baseline"/>
+      </w:rPr>
+    </w:lvl>
+  </w:abstractNum>
+  <w:abstractNum w:abstractNumId="5">
+    <w:lvl w:ilvl="0">
+      <w:start w:val="1"/>
+      <w:numFmt w:val="bullet"/>
+      <w:lvlText w:val="●"/>
+      <w:lvlJc w:val="right"/>
+      <w:pPr>
+        <w:ind w:left="720" w:hanging="360"/>
+      </w:pPr>
+      <w:rPr>
+        <w:rFonts w:ascii="Lato" w:cs="Lato" w:eastAsia="Lato" w:hAnsi="Lato"/>
+        <w:b w:val="0"/>
+        <w:i w:val="0"/>
+        <w:smallCaps w:val="0"/>
+        <w:strike w:val="0"/>
+        <w:color w:val="595959"/>
+        <w:sz w:val="26"/>
+        <w:szCs w:val="26"/>
+        <w:u w:val="none"/>
+        <w:shd w:fill="auto" w:val="clear"/>
+        <w:vertAlign w:val="baseline"/>
+      </w:rPr>
+    </w:lvl>
+    <w:lvl w:ilvl="1">
+      <w:start w:val="1"/>
+      <w:numFmt w:val="bullet"/>
+      <w:lvlText w:val="○"/>
+      <w:lvlJc w:val="right"/>
+      <w:pPr>
+        <w:ind w:left="1440" w:hanging="360"/>
+      </w:pPr>
+      <w:rPr>
+        <w:rFonts w:ascii="Lato" w:cs="Lato" w:eastAsia="Lato" w:hAnsi="Lato"/>
+        <w:b w:val="0"/>
+        <w:i w:val="0"/>
+        <w:smallCaps w:val="0"/>
+        <w:strike w:val="0"/>
+        <w:color w:val="595959"/>
+        <w:sz w:val="22"/>
+        <w:szCs w:val="22"/>
+        <w:u w:val="none"/>
+        <w:shd w:fill="auto" w:val="clear"/>
+        <w:vertAlign w:val="baseline"/>
+      </w:rPr>
+    </w:lvl>
+    <w:lvl w:ilvl="2">
+      <w:start w:val="1"/>
+      <w:numFmt w:val="bullet"/>
+      <w:lvlText w:val="■"/>
+      <w:lvlJc w:val="right"/>
+      <w:pPr>
+        <w:ind w:left="2160" w:hanging="360"/>
+      </w:pPr>
+      <w:rPr>
+        <w:rFonts w:ascii="Lato" w:cs="Lato" w:eastAsia="Lato" w:hAnsi="Lato"/>
+        <w:b w:val="0"/>
+        <w:i w:val="0"/>
+        <w:smallCaps w:val="0"/>
+        <w:strike w:val="0"/>
+        <w:color w:val="595959"/>
+        <w:sz w:val="22"/>
+        <w:szCs w:val="22"/>
+        <w:u w:val="none"/>
+        <w:shd w:fill="auto" w:val="clear"/>
+        <w:vertAlign w:val="baseline"/>
+      </w:rPr>
+    </w:lvl>
+    <w:lvl w:ilvl="3">
+      <w:start w:val="1"/>
+      <w:numFmt w:val="bullet"/>
+      <w:lvlText w:val="●"/>
+      <w:lvlJc w:val="right"/>
+      <w:pPr>
+        <w:ind w:left="2880" w:hanging="360"/>
+      </w:pPr>
+      <w:rPr>
+        <w:rFonts w:ascii="Lato" w:cs="Lato" w:eastAsia="Lato" w:hAnsi="Lato"/>
+        <w:b w:val="0"/>
+        <w:i w:val="0"/>
+        <w:smallCaps w:val="0"/>
+        <w:strike w:val="0"/>
+        <w:color w:val="595959"/>
+        <w:sz w:val="22"/>
+        <w:szCs w:val="22"/>
+        <w:u w:val="none"/>
+        <w:shd w:fill="auto" w:val="clear"/>
+        <w:vertAlign w:val="baseline"/>
+      </w:rPr>
+    </w:lvl>
+    <w:lvl w:ilvl="4">
+      <w:start w:val="1"/>
+      <w:numFmt w:val="bullet"/>
+      <w:lvlText w:val="○"/>
+      <w:lvlJc w:val="right"/>
+      <w:pPr>
+        <w:ind w:left="3600" w:hanging="360"/>
+      </w:pPr>
+      <w:rPr>
+        <w:rFonts w:ascii="Lato" w:cs="Lato" w:eastAsia="Lato" w:hAnsi="Lato"/>
+        <w:b w:val="0"/>
+        <w:i w:val="0"/>
+        <w:smallCaps w:val="0"/>
+        <w:strike w:val="0"/>
+        <w:color w:val="595959"/>
+        <w:sz w:val="22"/>
+        <w:szCs w:val="22"/>
+        <w:u w:val="none"/>
+        <w:shd w:fill="auto" w:val="clear"/>
+        <w:vertAlign w:val="baseline"/>
+      </w:rPr>
+    </w:lvl>
+    <w:lvl w:ilvl="5">
+      <w:start w:val="1"/>
+      <w:numFmt w:val="bullet"/>
+      <w:lvlText w:val="■"/>
+      <w:lvlJc w:val="right"/>
+      <w:pPr>
+        <w:ind w:left="4320" w:hanging="360"/>
+      </w:pPr>
+      <w:rPr>
+        <w:rFonts w:ascii="Lato" w:cs="Lato" w:eastAsia="Lato" w:hAnsi="Lato"/>
+        <w:b w:val="0"/>
+        <w:i w:val="0"/>
+        <w:smallCaps w:val="0"/>
+        <w:strike w:val="0"/>
+        <w:color w:val="595959"/>
+        <w:sz w:val="22"/>
+        <w:szCs w:val="22"/>
+        <w:u w:val="none"/>
+        <w:shd w:fill="auto" w:val="clear"/>
+        <w:vertAlign w:val="baseline"/>
+      </w:rPr>
+    </w:lvl>
+    <w:lvl w:ilvl="6">
+      <w:start w:val="1"/>
+      <w:numFmt w:val="bullet"/>
+      <w:lvlText w:val="●"/>
+      <w:lvlJc w:val="right"/>
+      <w:pPr>
+        <w:ind w:left="5040" w:hanging="360"/>
+      </w:pPr>
+      <w:rPr>
+        <w:rFonts w:ascii="Lato" w:cs="Lato" w:eastAsia="Lato" w:hAnsi="Lato"/>
+        <w:b w:val="0"/>
+        <w:i w:val="0"/>
+        <w:smallCaps w:val="0"/>
+        <w:strike w:val="0"/>
+        <w:color w:val="595959"/>
+        <w:sz w:val="22"/>
+        <w:szCs w:val="22"/>
+        <w:u w:val="none"/>
+        <w:shd w:fill="auto" w:val="clear"/>
+        <w:vertAlign w:val="baseline"/>
+      </w:rPr>
+    </w:lvl>
+    <w:lvl w:ilvl="7">
+      <w:start w:val="1"/>
+      <w:numFmt w:val="bullet"/>
+      <w:lvlText w:val="○"/>
+      <w:lvlJc w:val="right"/>
+      <w:pPr>
+        <w:ind w:left="5760" w:hanging="360"/>
+      </w:pPr>
+      <w:rPr>
+        <w:rFonts w:ascii="Lato" w:cs="Lato" w:eastAsia="Lato" w:hAnsi="Lato"/>
+        <w:b w:val="0"/>
+        <w:i w:val="0"/>
+        <w:smallCaps w:val="0"/>
+        <w:strike w:val="0"/>
+        <w:color w:val="595959"/>
+        <w:sz w:val="22"/>
+        <w:szCs w:val="22"/>
+        <w:u w:val="none"/>
+        <w:shd w:fill="auto" w:val="clear"/>
+        <w:vertAlign w:val="baseline"/>
+      </w:rPr>
+    </w:lvl>
+    <w:lvl w:ilvl="8">
+      <w:start w:val="1"/>
+      <w:numFmt w:val="bullet"/>
+      <w:lvlText w:val="■"/>
+      <w:lvlJc w:val="right"/>
+      <w:pPr>
+        <w:ind w:left="6480" w:hanging="360"/>
+      </w:pPr>
+      <w:rPr>
+        <w:rFonts w:ascii="Lato" w:cs="Lato" w:eastAsia="Lato" w:hAnsi="Lato"/>
+        <w:b w:val="0"/>
+        <w:i w:val="0"/>
+        <w:smallCaps w:val="0"/>
+        <w:strike w:val="0"/>
+        <w:color w:val="595959"/>
+        <w:sz w:val="22"/>
+        <w:szCs w:val="22"/>
+        <w:u w:val="none"/>
+        <w:shd w:fill="auto" w:val="clear"/>
+        <w:vertAlign w:val="baseline"/>
+      </w:rPr>
+    </w:lvl>
+  </w:abstractNum>
+  <w:abstractNum w:abstractNumId="6">
+    <w:lvl w:ilvl="0">
+      <w:start w:val="1"/>
+      <w:numFmt w:val="bullet"/>
       <w:lvlText w:val="-"/>
       <w:lvlJc w:val="left"/>
       <w:pPr>
@@ -1613,6 +3419,12 @@
   </w:num>
   <w:num w:numId="4">
     <w:abstractNumId w:val="4"/>
+  </w:num>
+  <w:num w:numId="5">
+    <w:abstractNumId w:val="5"/>
+  </w:num>
+  <w:num w:numId="6">
+    <w:abstractNumId w:val="6"/>
   </w:num>
 </w:numbering>
 </file>

</xml_diff>